<commit_message>
New button to print license from exploracao-show and different sizes for logos
</commit_message>
<xml_diff>
--- a/back/utentes/static/print-templates/Modelo_Concesao_SIRHA.docx
+++ b/back/utentes/static/print-templates/Modelo_Concesao_SIRHA.docx
@@ -10,7 +10,7 @@
         <w:tblInd w:w="0" w:type="dxa"/>
         <w:tblCellMar>
           <w:top w:w="55" w:type="dxa"/>
-          <w:left w:w="193" w:type="dxa"/>
+          <w:left w:w="233" w:type="dxa"/>
           <w:bottom w:w="55" w:type="dxa"/>
           <w:right w:w="108" w:type="dxa"/>
         </w:tblCellMar>
@@ -160,7 +160,7 @@
                 <w:sz w:val="18"/>
                 <w:lang w:val="pt-BR" w:eastAsia="pt-BR"/>
               </w:rPr>
-              <w:t>***IMAGE imageGenerator(ara.logoUrl)***</w:t>
+              <w:t>***IMAGE imageGenerator(ara.logoUrl, 8)***</w:t>
             </w:r>
           </w:p>
         </w:tc>
@@ -314,14 +314,7 @@
       <w:pPr>
         <w:pStyle w:val="Normal"/>
         <w:jc w:val="center"/>
-        <w:rPr>
-          <w:rFonts w:ascii="Times New Roman" w:hAnsi="Times New Roman" w:cs="Times New Roman"/>
-          <w:b/>
-          <w:b/>
-          <w:sz w:val="58"/>
-          <w:szCs w:val="58"/>
-          <w:lang w:val="pt-BR"/>
-        </w:rPr>
+        <w:rPr/>
       </w:pPr>
       <w:r>
         <w:rPr>
@@ -791,7 +784,7 @@
           <w:rFonts w:cs="Times New Roman"/>
           <w:lang w:val="pt-BR"/>
         </w:rPr>
-        <w:t>***=licencia.tipo_lic***</w:t>
+        <w:t>***=licencia.tipo_lic.toUpperCase()***</w:t>
       </w:r>
     </w:p>
     <w:tbl>
@@ -5517,64 +5510,22 @@
     </w:p>
     <w:p>
       <w:pPr>
-        <w:pStyle w:val="Listados"/>
-        <w:ind w:left="0" w:hanging="0"/>
-        <w:rPr>
-          <w:rFonts w:ascii="Times New Roman" w:hAnsi="Times New Roman" w:cs="Times New Roman"/>
-          <w:b w:val="false"/>
-          <w:b w:val="false"/>
-          <w:bCs w:val="false"/>
-          <w:lang w:val="pt-BR"/>
-        </w:rPr>
+        <w:pStyle w:val="Ttulo1"/>
+        <w:shd w:val="clear" w:fill="365F91"/>
+        <w:rPr/>
       </w:pPr>
       <w:r>
         <w:rPr>
-          <w:rFonts w:cs="Times New Roman" w:ascii="Times New Roman" w:hAnsi="Times New Roman"/>
-          <w:b w:val="false"/>
-          <w:bCs w:val="false"/>
-          <w:lang w:val="pt-BR"/>
-        </w:rPr>
-      </w:r>
-    </w:p>
-    <w:p>
-      <w:pPr>
-        <w:pStyle w:val="Listados"/>
-        <w:ind w:left="0" w:hanging="0"/>
-        <w:rPr>
-          <w:rFonts w:ascii="Times New Roman" w:hAnsi="Times New Roman" w:cs="Times New Roman"/>
-          <w:b w:val="false"/>
-          <w:b w:val="false"/>
-          <w:bCs w:val="false"/>
-          <w:lang w:val="pt-BR"/>
-        </w:rPr>
-      </w:pPr>
-      <w:r>
-        <w:rPr>
-          <w:rFonts w:cs="Times New Roman" w:ascii="Times New Roman" w:hAnsi="Times New Roman"/>
-          <w:b w:val="false"/>
-          <w:bCs w:val="false"/>
-          <w:lang w:val="pt-BR"/>
-        </w:rPr>
-        <w:t>***FOR sede IN ara.sedes***</w:t>
-      </w:r>
-    </w:p>
-    <w:p>
-      <w:pPr>
-        <w:pStyle w:val="Ttulo1"/>
-        <w:rPr/>
-      </w:pPr>
-      <w:r>
-        <w:rPr>
           <w:rFonts w:cs="Times New Roman"/>
           <w:lang w:val="pt-BR"/>
         </w:rPr>
-        <w:t>DADOS DE CONTACTO DA ***= $sede.nome***</w:t>
+        <w:t>DADOS DE CONTACTO DA ***= ara.sede.nome***</w:t>
       </w:r>
     </w:p>
     <w:tbl>
       <w:tblPr>
         <w:tblStyle w:val="Tablaconcuadrcula"/>
-        <w:tblW w:w="8500" w:type="dxa"/>
+        <w:tblW w:w="8498" w:type="dxa"/>
         <w:jc w:val="left"/>
         <w:tblInd w:w="0" w:type="dxa"/>
         <w:tblCellMar>
@@ -5586,18 +5537,47 @@
         <w:tblLook w:val="04a0" w:noVBand="1" w:noHBand="0" w:lastColumn="0" w:firstColumn="1" w:lastRow="0" w:firstRow="1"/>
       </w:tblPr>
       <w:tblGrid>
+        <w:gridCol w:w="2124"/>
         <w:gridCol w:w="2125"/>
-        <w:gridCol w:w="2125"/>
-        <w:gridCol w:w="2125"/>
-        <w:gridCol w:w="2124"/>
+        <w:gridCol w:w="2126"/>
+        <w:gridCol w:w="2122"/>
       </w:tblGrid>
       <w:tr>
-        <w:trPr>
-          <w:trHeight w:val="340" w:hRule="atLeast"/>
-        </w:trPr>
+        <w:trPr/>
         <w:tc>
           <w:tcPr>
-            <w:tcW w:w="2125" w:type="dxa"/>
+            <w:tcW w:w="8497" w:type="dxa"/>
+            <w:gridSpan w:val="4"/>
+            <w:tcBorders/>
+            <w:shd w:color="auto" w:fill="808080" w:themeFill="background1" w:themeFillShade="80" w:val="clear"/>
+            <w:vAlign w:val="center"/>
+          </w:tcPr>
+          <w:p>
+            <w:pPr>
+              <w:pStyle w:val="Normal"/>
+              <w:keepNext w:val="true"/>
+              <w:spacing w:before="57" w:after="57"/>
+              <w:jc w:val="center"/>
+              <w:rPr/>
+            </w:pPr>
+            <w:r>
+              <w:rPr>
+                <w:rFonts w:cs="Times New Roman" w:ascii="Times New Roman" w:hAnsi="Times New Roman"/>
+                <w:b/>
+                <w:color w:val="FFFFFF" w:themeColor="background1"/>
+                <w:sz w:val="20"/>
+                <w:lang w:val="pt-BR"/>
+              </w:rPr>
+              <w:t xml:space="preserve">SEDE ***= ara.sede.nome*** </w:t>
+            </w:r>
+          </w:p>
+        </w:tc>
+      </w:tr>
+      <w:tr>
+        <w:trPr/>
+        <w:tc>
+          <w:tcPr>
+            <w:tcW w:w="2124" w:type="dxa"/>
             <w:tcBorders/>
             <w:shd w:fill="auto" w:val="clear"/>
             <w:vAlign w:val="center"/>
@@ -5605,17 +5585,19 @@
           <w:p>
             <w:pPr>
               <w:pStyle w:val="Normal"/>
-              <w:widowControl w:val="false"/>
-              <w:bidi w:val="0"/>
-              <w:spacing w:before="60" w:after="60"/>
-              <w:jc w:val="both"/>
-              <w:rPr/>
-            </w:pPr>
-            <w:r>
-              <w:rPr>
-                <w:rFonts w:cs="Times New Roman" w:ascii="Times New Roman" w:hAnsi="Times New Roman"/>
-                <w:b/>
+              <w:keepNext w:val="true"/>
+              <w:spacing w:before="57" w:after="57"/>
+              <w:rPr>
                 <w:sz w:val="20"/>
+                <w:szCs w:val="20"/>
+              </w:rPr>
+            </w:pPr>
+            <w:r>
+              <w:rPr>
+                <w:rFonts w:cs="Times New Roman" w:ascii="Times New Roman" w:hAnsi="Times New Roman"/>
+                <w:b/>
+                <w:sz w:val="20"/>
+                <w:szCs w:val="20"/>
                 <w:lang w:val="pt-BR"/>
               </w:rPr>
               <w:t xml:space="preserve">Localidade: </w:t>
@@ -5632,28 +5614,110 @@
           <w:p>
             <w:pPr>
               <w:pStyle w:val="Normal"/>
-              <w:spacing w:before="60" w:after="60"/>
+              <w:spacing w:before="57" w:after="57"/>
               <w:jc w:val="center"/>
-              <w:rPr/>
-            </w:pPr>
-            <w:r>
-              <w:rPr>
-                <w:rFonts w:cs="Times New Roman" w:ascii="Times New Roman" w:hAnsi="Times New Roman"/>
+              <w:rPr>
                 <w:sz w:val="20"/>
-                <w:lang w:val="pt-BR"/>
-              </w:rPr>
-              <w:t>***= $sede.datos.Localidade</w:t>
-            </w:r>
-            <w:bookmarkStart w:id="1" w:name="__DdeLink__16472_2720360597"/>
+                <w:szCs w:val="20"/>
+              </w:rPr>
+            </w:pPr>
             <w:r>
               <w:rPr>
                 <w:rFonts w:cs="Times New Roman" w:ascii="Times New Roman" w:hAnsi="Times New Roman"/>
                 <w:sz w:val="20"/>
-                <w:lang w:val="pt-BR"/>
-              </w:rPr>
-              <w:t>***</w:t>
-            </w:r>
-            <w:bookmarkEnd w:id="1"/>
+                <w:szCs w:val="20"/>
+                <w:lang w:val="pt-BR"/>
+              </w:rPr>
+              <w:t>***= ara.sede.datos.Localidade***</w:t>
+            </w:r>
+          </w:p>
+        </w:tc>
+        <w:tc>
+          <w:tcPr>
+            <w:tcW w:w="2126" w:type="dxa"/>
+            <w:tcBorders/>
+            <w:shd w:fill="auto" w:val="clear"/>
+            <w:vAlign w:val="center"/>
+          </w:tcPr>
+          <w:p>
+            <w:pPr>
+              <w:pStyle w:val="Normal"/>
+              <w:spacing w:before="57" w:after="57"/>
+              <w:rPr>
+                <w:sz w:val="20"/>
+                <w:szCs w:val="20"/>
+              </w:rPr>
+            </w:pPr>
+            <w:r>
+              <w:rPr>
+                <w:rFonts w:cs="Times New Roman" w:ascii="Times New Roman" w:hAnsi="Times New Roman"/>
+                <w:b/>
+                <w:sz w:val="20"/>
+                <w:szCs w:val="20"/>
+                <w:lang w:val="pt-BR"/>
+              </w:rPr>
+              <w:t>Província:</w:t>
+            </w:r>
+          </w:p>
+        </w:tc>
+        <w:tc>
+          <w:tcPr>
+            <w:tcW w:w="2122" w:type="dxa"/>
+            <w:tcBorders/>
+            <w:shd w:fill="auto" w:val="clear"/>
+            <w:vAlign w:val="center"/>
+          </w:tcPr>
+          <w:p>
+            <w:pPr>
+              <w:pStyle w:val="Normal"/>
+              <w:spacing w:before="57" w:after="57"/>
+              <w:jc w:val="center"/>
+              <w:rPr>
+                <w:sz w:val="20"/>
+                <w:szCs w:val="20"/>
+              </w:rPr>
+            </w:pPr>
+            <w:r>
+              <w:rPr>
+                <w:rFonts w:cs="Times New Roman" w:ascii="Times New Roman" w:hAnsi="Times New Roman"/>
+                <w:sz w:val="20"/>
+                <w:szCs w:val="20"/>
+                <w:lang w:val="pt-BR"/>
+              </w:rPr>
+              <w:t>***= ara.sede.datos.Provincia***</w:t>
+            </w:r>
+          </w:p>
+        </w:tc>
+      </w:tr>
+      <w:tr>
+        <w:trPr/>
+        <w:tc>
+          <w:tcPr>
+            <w:tcW w:w="2124" w:type="dxa"/>
+            <w:tcBorders/>
+            <w:shd w:fill="auto" w:val="clear"/>
+            <w:vAlign w:val="center"/>
+          </w:tcPr>
+          <w:p>
+            <w:pPr>
+              <w:pStyle w:val="Normal"/>
+              <w:keepNext w:val="true"/>
+              <w:spacing w:before="57" w:after="57"/>
+              <w:rPr>
+                <w:sz w:val="20"/>
+                <w:szCs w:val="20"/>
+              </w:rPr>
+            </w:pPr>
+            <w:r>
+              <w:rPr>
+                <w:rFonts w:cs="Times New Roman" w:ascii="Times New Roman" w:hAnsi="Times New Roman"/>
+                <w:b/>
+                <w:sz w:val="20"/>
+                <w:szCs w:val="20"/>
+                <w:lang w:val="pt-BR"/>
+              </w:rPr>
+              <w:t xml:space="preserve">Telefone: </w:t>
+            </w:r>
           </w:p>
         </w:tc>
         <w:tc>
@@ -5666,23 +5730,85 @@
           <w:p>
             <w:pPr>
               <w:pStyle w:val="Normal"/>
-              <w:widowControl w:val="false"/>
-              <w:bidi w:val="0"/>
-              <w:spacing w:before="60" w:after="60"/>
-              <w:jc w:val="both"/>
-              <w:rPr/>
-            </w:pPr>
-            <w:r>
-              <w:rPr>
-                <w:rFonts w:cs="Times New Roman" w:ascii="Times New Roman" w:hAnsi="Times New Roman"/>
-                <w:b/>
+              <w:spacing w:before="57" w:after="57"/>
+              <w:jc w:val="center"/>
+              <w:rPr>
                 <w:sz w:val="20"/>
-                <w:lang w:val="pt-BR"/>
-              </w:rPr>
-              <w:t xml:space="preserve">Provincia: </w:t>
+                <w:szCs w:val="20"/>
+              </w:rPr>
+            </w:pPr>
+            <w:r>
+              <w:rPr>
+                <w:rFonts w:cs="Times New Roman" w:ascii="Times New Roman" w:hAnsi="Times New Roman"/>
+                <w:sz w:val="20"/>
+                <w:szCs w:val="20"/>
+                <w:lang w:val="pt-BR"/>
+              </w:rPr>
+              <w:t>***= ara.sede.datos.Telefone***</w:t>
             </w:r>
           </w:p>
         </w:tc>
+        <w:tc>
+          <w:tcPr>
+            <w:tcW w:w="2126" w:type="dxa"/>
+            <w:tcBorders/>
+            <w:shd w:fill="auto" w:val="clear"/>
+            <w:vAlign w:val="center"/>
+          </w:tcPr>
+          <w:p>
+            <w:pPr>
+              <w:pStyle w:val="Normal"/>
+              <w:spacing w:before="57" w:after="57"/>
+              <w:rPr>
+                <w:sz w:val="20"/>
+                <w:szCs w:val="20"/>
+              </w:rPr>
+            </w:pPr>
+            <w:r>
+              <w:rPr>
+                <w:rFonts w:cs="Times New Roman" w:ascii="Times New Roman" w:hAnsi="Times New Roman"/>
+                <w:b/>
+                <w:sz w:val="20"/>
+                <w:szCs w:val="20"/>
+                <w:lang w:val="pt-BR"/>
+              </w:rPr>
+              <w:t xml:space="preserve">Fax: </w:t>
+            </w:r>
+          </w:p>
+        </w:tc>
+        <w:tc>
+          <w:tcPr>
+            <w:tcW w:w="2122" w:type="dxa"/>
+            <w:tcBorders/>
+            <w:shd w:fill="auto" w:val="clear"/>
+            <w:vAlign w:val="center"/>
+          </w:tcPr>
+          <w:p>
+            <w:pPr>
+              <w:pStyle w:val="Normal"/>
+              <w:spacing w:before="57" w:after="57"/>
+              <w:jc w:val="center"/>
+              <w:rPr>
+                <w:sz w:val="20"/>
+                <w:szCs w:val="20"/>
+              </w:rPr>
+            </w:pPr>
+            <w:r>
+              <w:rPr>
+                <w:rFonts w:cs="Times New Roman" w:ascii="Times New Roman" w:hAnsi="Times New Roman"/>
+                <w:b w:val="false"/>
+                <w:bCs w:val="false"/>
+                <w:sz w:val="20"/>
+                <w:szCs w:val="20"/>
+                <w:lang w:val="pt-BR"/>
+              </w:rPr>
+              <w:t>***= ara.sede.datos.Fax***</w:t>
+            </w:r>
+          </w:p>
+        </w:tc>
+      </w:tr>
+      <w:tr>
+        <w:trPr/>
         <w:tc>
           <w:tcPr>
             <w:tcW w:w="2124" w:type="dxa"/>
@@ -5693,23 +5819,205 @@
           <w:p>
             <w:pPr>
               <w:pStyle w:val="Normal"/>
-              <w:spacing w:before="60" w:after="60"/>
+              <w:spacing w:before="57" w:after="57"/>
+              <w:rPr>
+                <w:sz w:val="20"/>
+                <w:szCs w:val="20"/>
+              </w:rPr>
+            </w:pPr>
+            <w:r>
+              <w:rPr>
+                <w:rFonts w:cs="Times New Roman" w:ascii="Times New Roman" w:hAnsi="Times New Roman"/>
+                <w:b/>
+                <w:sz w:val="20"/>
+                <w:szCs w:val="20"/>
+                <w:lang w:val="pt-BR"/>
+              </w:rPr>
+              <w:t>Email:</w:t>
+            </w:r>
+          </w:p>
+        </w:tc>
+        <w:tc>
+          <w:tcPr>
+            <w:tcW w:w="2125" w:type="dxa"/>
+            <w:tcBorders/>
+            <w:shd w:fill="auto" w:val="clear"/>
+            <w:vAlign w:val="center"/>
+          </w:tcPr>
+          <w:p>
+            <w:pPr>
+              <w:pStyle w:val="Normal"/>
+              <w:spacing w:before="57" w:after="57"/>
               <w:jc w:val="center"/>
               <w:rPr>
-                <w:b w:val="false"/>
-                <w:b w:val="false"/>
-                <w:bCs w:val="false"/>
-              </w:rPr>
-            </w:pPr>
-            <w:r>
-              <w:rPr>
-                <w:rFonts w:cs="Times New Roman" w:ascii="Times New Roman" w:hAnsi="Times New Roman"/>
-                <w:b w:val="false"/>
-                <w:bCs w:val="false"/>
                 <w:sz w:val="20"/>
-                <w:lang w:val="pt-BR"/>
-              </w:rPr>
-              <w:t>***= $sede.datos.Provincia***</w:t>
+                <w:szCs w:val="20"/>
+              </w:rPr>
+            </w:pPr>
+            <w:r>
+              <w:rPr>
+                <w:rFonts w:cs="Times New Roman" w:ascii="Times New Roman" w:hAnsi="Times New Roman"/>
+                <w:sz w:val="20"/>
+                <w:szCs w:val="20"/>
+                <w:lang w:val="pt-BR"/>
+              </w:rPr>
+              <w:t>***= ara.sede.datos.Email***</w:t>
+            </w:r>
+          </w:p>
+        </w:tc>
+        <w:tc>
+          <w:tcPr>
+            <w:tcW w:w="2126" w:type="dxa"/>
+            <w:tcBorders/>
+            <w:shd w:fill="auto" w:val="clear"/>
+            <w:vAlign w:val="center"/>
+          </w:tcPr>
+          <w:p>
+            <w:pPr>
+              <w:pStyle w:val="Normal"/>
+              <w:spacing w:before="57" w:after="57"/>
+              <w:rPr>
+                <w:sz w:val="20"/>
+                <w:szCs w:val="20"/>
+              </w:rPr>
+            </w:pPr>
+            <w:r>
+              <w:rPr>
+                <w:rFonts w:cs="Times New Roman" w:ascii="Times New Roman" w:hAnsi="Times New Roman"/>
+                <w:b/>
+                <w:sz w:val="20"/>
+                <w:szCs w:val="20"/>
+                <w:lang w:val="pt-BR"/>
+              </w:rPr>
+              <w:t>Website:</w:t>
+            </w:r>
+          </w:p>
+        </w:tc>
+        <w:tc>
+          <w:tcPr>
+            <w:tcW w:w="2122" w:type="dxa"/>
+            <w:tcBorders/>
+            <w:shd w:fill="auto" w:val="clear"/>
+            <w:vAlign w:val="center"/>
+          </w:tcPr>
+          <w:p>
+            <w:pPr>
+              <w:pStyle w:val="Normal"/>
+              <w:spacing w:before="57" w:after="57"/>
+              <w:jc w:val="center"/>
+              <w:rPr>
+                <w:sz w:val="20"/>
+                <w:szCs w:val="20"/>
+              </w:rPr>
+            </w:pPr>
+            <w:r>
+              <w:rPr>
+                <w:rFonts w:cs="Times New Roman" w:ascii="Times New Roman" w:hAnsi="Times New Roman"/>
+                <w:sz w:val="20"/>
+                <w:szCs w:val="20"/>
+                <w:lang w:val="pt-BR"/>
+              </w:rPr>
+              <w:t>***= ara.sede.datos.Website***</w:t>
+            </w:r>
+          </w:p>
+        </w:tc>
+      </w:tr>
+    </w:tbl>
+    <w:p>
+      <w:pPr>
+        <w:pStyle w:val="Listados"/>
+        <w:ind w:left="0" w:hanging="0"/>
+        <w:rPr>
+          <w:rFonts w:ascii="Times New Roman" w:hAnsi="Times New Roman" w:cs="Times New Roman"/>
+          <w:b w:val="false"/>
+          <w:b w:val="false"/>
+          <w:bCs w:val="false"/>
+          <w:color w:val="auto"/>
+          <w:sz w:val="22"/>
+          <w:szCs w:val="22"/>
+          <w:lang w:val="pt-BR"/>
+        </w:rPr>
+      </w:pPr>
+      <w:r>
+        <w:rPr>
+          <w:rFonts w:cs="Times New Roman" w:ascii="Times New Roman" w:hAnsi="Times New Roman"/>
+          <w:b w:val="false"/>
+          <w:bCs w:val="false"/>
+          <w:color w:val="auto"/>
+          <w:sz w:val="22"/>
+          <w:szCs w:val="22"/>
+          <w:lang w:val="pt-BR"/>
+        </w:rPr>
+      </w:r>
+    </w:p>
+    <w:p>
+      <w:pPr>
+        <w:pStyle w:val="Listados"/>
+        <w:ind w:left="0" w:hanging="0"/>
+        <w:rPr/>
+      </w:pPr>
+      <w:r>
+        <w:rPr>
+          <w:rFonts w:cs="Times New Roman" w:ascii="Times New Roman" w:hAnsi="Times New Roman"/>
+          <w:b w:val="false"/>
+          <w:bCs w:val="false"/>
+          <w:color w:val="auto"/>
+          <w:sz w:val="22"/>
+          <w:szCs w:val="22"/>
+          <w:lang w:val="pt-BR"/>
+        </w:rPr>
+        <w:t>***FOR unidad IN ara.unidades***</w:t>
+      </w:r>
+    </w:p>
+    <w:tbl>
+      <w:tblPr>
+        <w:tblStyle w:val="Tablaconcuadrcula"/>
+        <w:tblW w:w="8498" w:type="dxa"/>
+        <w:jc w:val="left"/>
+        <w:tblInd w:w="0" w:type="dxa"/>
+        <w:tblCellMar>
+          <w:top w:w="55" w:type="dxa"/>
+          <w:left w:w="108" w:type="dxa"/>
+          <w:bottom w:w="55" w:type="dxa"/>
+          <w:right w:w="108" w:type="dxa"/>
+        </w:tblCellMar>
+        <w:tblLook w:val="04a0" w:noVBand="1" w:noHBand="0" w:lastColumn="0" w:firstColumn="1" w:lastRow="0" w:firstRow="1"/>
+      </w:tblPr>
+      <w:tblGrid>
+        <w:gridCol w:w="2124"/>
+        <w:gridCol w:w="2125"/>
+        <w:gridCol w:w="2126"/>
+        <w:gridCol w:w="2122"/>
+      </w:tblGrid>
+      <w:tr>
+        <w:trPr>
+          <w:trHeight w:val="340" w:hRule="atLeast"/>
+        </w:trPr>
+        <w:tc>
+          <w:tcPr>
+            <w:tcW w:w="8497" w:type="dxa"/>
+            <w:gridSpan w:val="4"/>
+            <w:tcBorders/>
+            <w:shd w:color="auto" w:fill="808080" w:themeFill="background1" w:themeFillShade="80" w:val="clear"/>
+            <w:vAlign w:val="center"/>
+          </w:tcPr>
+          <w:p>
+            <w:pPr>
+              <w:pStyle w:val="Normal"/>
+              <w:keepNext w:val="true"/>
+              <w:spacing w:before="57" w:after="57"/>
+              <w:jc w:val="center"/>
+              <w:rPr/>
+            </w:pPr>
+            <w:r>
+              <w:rPr>
+                <w:rFonts w:cs="Times New Roman" w:ascii="Times New Roman" w:hAnsi="Times New Roman"/>
+                <w:b/>
+                <w:color w:val="FFFFFF" w:themeColor="background1"/>
+                <w:sz w:val="20"/>
+                <w:lang w:val="pt-BR"/>
+              </w:rPr>
+              <w:t>***= $unidad.nome***</w:t>
             </w:r>
           </w:p>
         </w:tc>
@@ -5720,36 +6028,31 @@
         </w:trPr>
         <w:tc>
           <w:tcPr>
-            <w:tcW w:w="2125" w:type="dxa"/>
+            <w:tcW w:w="2124" w:type="dxa"/>
             <w:tcBorders>
               <w:top w:val="nil"/>
             </w:tcBorders>
-            <w:shd w:fill="auto" w:val="clear"/>
+            <w:shd w:fill="FFFFFF" w:val="clear"/>
             <w:vAlign w:val="center"/>
           </w:tcPr>
           <w:p>
             <w:pPr>
               <w:pStyle w:val="Normal"/>
+              <w:keepNext w:val="true"/>
               <w:widowControl w:val="false"/>
               <w:bidi w:val="0"/>
-              <w:spacing w:before="60" w:after="60"/>
+              <w:spacing w:before="0" w:after="0"/>
               <w:jc w:val="both"/>
-              <w:rPr>
-                <w:rFonts w:ascii="Times New Roman" w:hAnsi="Times New Roman" w:cs="Times New Roman"/>
-                <w:b/>
+              <w:rPr/>
+            </w:pPr>
+            <w:r>
+              <w:rPr>
+                <w:rFonts w:cs="Times New Roman" w:ascii="Times New Roman" w:hAnsi="Times New Roman"/>
                 <w:b/>
                 <w:sz w:val="20"/>
                 <w:lang w:val="pt-BR"/>
               </w:rPr>
-            </w:pPr>
-            <w:r>
-              <w:rPr>
-                <w:rFonts w:cs="Times New Roman" w:ascii="Times New Roman" w:hAnsi="Times New Roman"/>
-                <w:b/>
-                <w:sz w:val="20"/>
-                <w:lang w:val="pt-BR"/>
-              </w:rPr>
-              <w:t xml:space="preserve">Telefone: </w:t>
+              <w:t xml:space="preserve">Localidade: </w:t>
             </w:r>
           </w:p>
         </w:tc>
@@ -5759,13 +6062,13 @@
             <w:tcBorders>
               <w:top w:val="nil"/>
             </w:tcBorders>
-            <w:shd w:fill="auto" w:val="clear"/>
+            <w:shd w:fill="FFFFFF" w:val="clear"/>
             <w:vAlign w:val="center"/>
           </w:tcPr>
           <w:p>
             <w:pPr>
               <w:pStyle w:val="Normal"/>
-              <w:spacing w:before="60" w:after="60"/>
+              <w:spacing w:before="0" w:after="0"/>
               <w:jc w:val="center"/>
               <w:rPr/>
             </w:pPr>
@@ -5775,17 +6078,27 @@
                 <w:sz w:val="20"/>
                 <w:lang w:val="pt-BR"/>
               </w:rPr>
-              <w:t>***= $sede.datos.Telefone***</w:t>
-            </w:r>
+              <w:t>***= $unidad.datos.Localidade</w:t>
+            </w:r>
+            <w:bookmarkStart w:id="1" w:name="__DdeLink__16472_27203605973"/>
+            <w:r>
+              <w:rPr>
+                <w:rFonts w:cs="Times New Roman" w:ascii="Times New Roman" w:hAnsi="Times New Roman"/>
+                <w:sz w:val="20"/>
+                <w:lang w:val="pt-BR"/>
+              </w:rPr>
+              <w:t>***</w:t>
+            </w:r>
+            <w:bookmarkEnd w:id="1"/>
           </w:p>
         </w:tc>
         <w:tc>
           <w:tcPr>
-            <w:tcW w:w="2125" w:type="dxa"/>
+            <w:tcW w:w="2126" w:type="dxa"/>
             <w:tcBorders>
               <w:top w:val="nil"/>
             </w:tcBorders>
-            <w:shd w:fill="auto" w:val="clear"/>
+            <w:shd w:fill="FFFFFF" w:val="clear"/>
             <w:vAlign w:val="center"/>
           </w:tcPr>
           <w:p>
@@ -5793,46 +6106,36 @@
               <w:pStyle w:val="Normal"/>
               <w:widowControl w:val="false"/>
               <w:bidi w:val="0"/>
-              <w:spacing w:before="60" w:after="60"/>
+              <w:spacing w:before="0" w:after="0"/>
               <w:jc w:val="both"/>
-              <w:rPr>
-                <w:rFonts w:ascii="Times New Roman" w:hAnsi="Times New Roman" w:cs="Times New Roman"/>
-                <w:b/>
+              <w:rPr/>
+            </w:pPr>
+            <w:r>
+              <w:rPr>
+                <w:rFonts w:cs="Times New Roman" w:ascii="Times New Roman" w:hAnsi="Times New Roman"/>
                 <w:b/>
                 <w:sz w:val="20"/>
                 <w:lang w:val="pt-BR"/>
               </w:rPr>
-            </w:pPr>
-            <w:r>
-              <w:rPr>
-                <w:rFonts w:cs="Times New Roman" w:ascii="Times New Roman" w:hAnsi="Times New Roman"/>
-                <w:b/>
-                <w:sz w:val="20"/>
-                <w:lang w:val="pt-BR"/>
-              </w:rPr>
-              <w:t xml:space="preserve">Fax: </w:t>
+              <w:t xml:space="preserve">Provincia: </w:t>
             </w:r>
           </w:p>
         </w:tc>
         <w:tc>
           <w:tcPr>
-            <w:tcW w:w="2124" w:type="dxa"/>
+            <w:tcW w:w="2122" w:type="dxa"/>
             <w:tcBorders>
               <w:top w:val="nil"/>
             </w:tcBorders>
-            <w:shd w:fill="auto" w:val="clear"/>
+            <w:shd w:fill="FFFFFF" w:val="clear"/>
             <w:vAlign w:val="center"/>
           </w:tcPr>
           <w:p>
             <w:pPr>
               <w:pStyle w:val="Normal"/>
-              <w:spacing w:before="60" w:after="60"/>
+              <w:spacing w:before="0" w:after="0"/>
               <w:jc w:val="center"/>
-              <w:rPr>
-                <w:b w:val="false"/>
-                <w:b w:val="false"/>
-                <w:bCs w:val="false"/>
-              </w:rPr>
+              <w:rPr/>
             </w:pPr>
             <w:r>
               <w:rPr>
@@ -5842,7 +6145,7 @@
                 <w:sz w:val="20"/>
                 <w:lang w:val="pt-BR"/>
               </w:rPr>
-              <w:t>***= $sede.datos.Fax***</w:t>
+              <w:t>***= $unidad.datos.Provincia***</w:t>
             </w:r>
           </w:p>
         </w:tc>
@@ -5853,9 +6156,11 @@
         </w:trPr>
         <w:tc>
           <w:tcPr>
-            <w:tcW w:w="2125" w:type="dxa"/>
-            <w:tcBorders/>
-            <w:shd w:fill="auto" w:val="clear"/>
+            <w:tcW w:w="2124" w:type="dxa"/>
+            <w:tcBorders>
+              <w:top w:val="nil"/>
+            </w:tcBorders>
+            <w:shd w:fill="FFFFFF" w:val="clear"/>
             <w:vAlign w:val="center"/>
           </w:tcPr>
           <w:p>
@@ -5863,38 +6168,34 @@
               <w:pStyle w:val="Normal"/>
               <w:widowControl w:val="false"/>
               <w:bidi w:val="0"/>
-              <w:spacing w:before="60" w:after="60"/>
+              <w:spacing w:before="0" w:after="0"/>
               <w:jc w:val="both"/>
-              <w:rPr>
-                <w:rFonts w:ascii="Times New Roman" w:hAnsi="Times New Roman" w:cs="Times New Roman"/>
-                <w:b/>
+              <w:rPr/>
+            </w:pPr>
+            <w:r>
+              <w:rPr>
+                <w:rFonts w:cs="Times New Roman" w:ascii="Times New Roman" w:hAnsi="Times New Roman"/>
                 <w:b/>
                 <w:sz w:val="20"/>
                 <w:lang w:val="pt-BR"/>
               </w:rPr>
-            </w:pPr>
-            <w:r>
-              <w:rPr>
-                <w:rFonts w:cs="Times New Roman" w:ascii="Times New Roman" w:hAnsi="Times New Roman"/>
-                <w:b/>
-                <w:sz w:val="20"/>
-                <w:lang w:val="pt-BR"/>
-              </w:rPr>
-              <w:t>Email:</w:t>
+              <w:t xml:space="preserve">Telefone: </w:t>
             </w:r>
           </w:p>
         </w:tc>
         <w:tc>
           <w:tcPr>
             <w:tcW w:w="2125" w:type="dxa"/>
-            <w:tcBorders/>
-            <w:shd w:fill="auto" w:val="clear"/>
+            <w:tcBorders>
+              <w:top w:val="nil"/>
+            </w:tcBorders>
+            <w:shd w:fill="FFFFFF" w:val="clear"/>
             <w:vAlign w:val="center"/>
           </w:tcPr>
           <w:p>
             <w:pPr>
               <w:pStyle w:val="Normal"/>
-              <w:spacing w:before="60" w:after="60"/>
+              <w:spacing w:before="0" w:after="0"/>
               <w:jc w:val="center"/>
               <w:rPr/>
             </w:pPr>
@@ -5904,15 +6205,17 @@
                 <w:sz w:val="20"/>
                 <w:lang w:val="pt-BR"/>
               </w:rPr>
-              <w:t>***= $sede.datos.Email***</w:t>
+              <w:t>***= $unidad.datos.Telefone***</w:t>
             </w:r>
           </w:p>
         </w:tc>
         <w:tc>
           <w:tcPr>
-            <w:tcW w:w="2125" w:type="dxa"/>
-            <w:tcBorders/>
-            <w:shd w:fill="auto" w:val="clear"/>
+            <w:tcW w:w="2126" w:type="dxa"/>
+            <w:tcBorders>
+              <w:top w:val="nil"/>
+            </w:tcBorders>
+            <w:shd w:fill="FFFFFF" w:val="clear"/>
             <w:vAlign w:val="center"/>
           </w:tcPr>
           <w:p>
@@ -5920,48 +6223,46 @@
               <w:pStyle w:val="Normal"/>
               <w:widowControl w:val="false"/>
               <w:bidi w:val="0"/>
-              <w:spacing w:before="60" w:after="60"/>
+              <w:spacing w:before="0" w:after="0"/>
               <w:jc w:val="both"/>
-              <w:rPr>
-                <w:rFonts w:ascii="Times New Roman" w:hAnsi="Times New Roman" w:cs="Times New Roman"/>
-                <w:b/>
+              <w:rPr/>
+            </w:pPr>
+            <w:r>
+              <w:rPr>
+                <w:rFonts w:cs="Times New Roman" w:ascii="Times New Roman" w:hAnsi="Times New Roman"/>
                 <w:b/>
                 <w:sz w:val="20"/>
                 <w:lang w:val="pt-BR"/>
               </w:rPr>
-            </w:pPr>
-            <w:r>
-              <w:rPr>
-                <w:rFonts w:cs="Times New Roman" w:ascii="Times New Roman" w:hAnsi="Times New Roman"/>
-                <w:b/>
-                <w:sz w:val="20"/>
-                <w:lang w:val="pt-BR"/>
-              </w:rPr>
-              <w:t>Website:</w:t>
+              <w:t xml:space="preserve">Fax: </w:t>
             </w:r>
           </w:p>
         </w:tc>
         <w:tc>
           <w:tcPr>
-            <w:tcW w:w="2124" w:type="dxa"/>
-            <w:tcBorders/>
-            <w:shd w:fill="auto" w:val="clear"/>
+            <w:tcW w:w="2122" w:type="dxa"/>
+            <w:tcBorders>
+              <w:top w:val="nil"/>
+            </w:tcBorders>
+            <w:shd w:fill="FFFFFF" w:val="clear"/>
             <w:vAlign w:val="center"/>
           </w:tcPr>
           <w:p>
             <w:pPr>
               <w:pStyle w:val="Normal"/>
-              <w:spacing w:before="60" w:after="60"/>
+              <w:spacing w:before="0" w:after="0"/>
               <w:jc w:val="center"/>
               <w:rPr/>
             </w:pPr>
             <w:r>
               <w:rPr>
                 <w:rFonts w:cs="Times New Roman" w:ascii="Times New Roman" w:hAnsi="Times New Roman"/>
+                <w:b w:val="false"/>
+                <w:bCs w:val="false"/>
                 <w:sz w:val="20"/>
                 <w:lang w:val="pt-BR"/>
               </w:rPr>
-              <w:t>***= $sede.datos.Website***</w:t>
+              <w:t>***= $unidad.datos.Fax***</w:t>
             </w:r>
           </w:p>
         </w:tc>
@@ -5970,34 +6271,28 @@
     <w:p>
       <w:pPr>
         <w:pStyle w:val="Textopreformateado"/>
-        <w:keepNext w:val="false"/>
-        <w:keepLines/>
         <w:widowControl w:val="false"/>
         <w:spacing w:before="120" w:after="120"/>
         <w:ind w:left="0" w:hanging="0"/>
         <w:jc w:val="left"/>
         <w:rPr>
-          <w:rFonts w:eastAsia="Times New Roman"/>
+          <w:rFonts w:ascii="Times New Roman" w:hAnsi="Times New Roman" w:eastAsia="Times New Roman" w:cs="Times New Roman"/>
           <w:b w:val="false"/>
           <w:b w:val="false"/>
           <w:bCs w:val="false"/>
           <w:color w:val="000000"/>
           <w:kern w:val="0"/>
-          <w:sz w:val="22"/>
-          <w:szCs w:val="36"/>
-          <w:lang w:eastAsia="es-ES" w:bidi="ar-SA"/>
+          <w:lang w:val="pt-BR" w:eastAsia="es-ES" w:bidi="ar-SA"/>
         </w:rPr>
       </w:pPr>
       <w:r>
         <w:rPr>
-          <w:rFonts w:eastAsia="Times New Roman"/>
+          <w:rFonts w:eastAsia="Times New Roman" w:cs="Times New Roman" w:ascii="Times New Roman" w:hAnsi="Times New Roman"/>
           <w:b w:val="false"/>
           <w:bCs w:val="false"/>
           <w:color w:val="000000"/>
           <w:kern w:val="0"/>
-          <w:sz w:val="22"/>
-          <w:szCs w:val="36"/>
-          <w:lang w:eastAsia="es-ES" w:bidi="ar-SA"/>
+          <w:lang w:val="pt-BR" w:eastAsia="es-ES" w:bidi="ar-SA"/>
         </w:rPr>
       </w:r>
     </w:p>
@@ -6008,13 +6303,7 @@
         <w:spacing w:before="120" w:after="120"/>
         <w:ind w:left="0" w:hanging="0"/>
         <w:jc w:val="left"/>
-        <w:rPr>
-          <w:rFonts w:ascii="Times New Roman" w:hAnsi="Times New Roman" w:cs="Times New Roman"/>
-          <w:color w:val="auto"/>
-          <w:sz w:val="28"/>
-          <w:szCs w:val="28"/>
-          <w:lang w:val="pt-BR"/>
-        </w:rPr>
+        <w:rPr/>
       </w:pPr>
       <w:r>
         <w:rPr>
@@ -6027,38 +6316,7 @@
           <w:szCs w:val="36"/>
           <w:lang w:val="pt-BR" w:eastAsia="es-ES" w:bidi="ar-SA"/>
         </w:rPr>
-        <w:t>***END-FOR sede***</w:t>
-      </w:r>
-    </w:p>
-    <w:p>
-      <w:pPr>
-        <w:pStyle w:val="Normal"/>
-        <w:rPr>
-          <w:rFonts w:ascii="Times New Roman" w:hAnsi="Times New Roman" w:cs="Times New Roman"/>
-          <w:color w:val="auto"/>
-          <w:sz w:val="28"/>
-          <w:szCs w:val="28"/>
-          <w:lang w:val="pt-BR"/>
-        </w:rPr>
-      </w:pPr>
-      <w:r>
-        <w:rPr>
-          <w:rFonts w:cs="Times New Roman" w:ascii="Times New Roman" w:hAnsi="Times New Roman"/>
-          <w:color w:val="auto"/>
-          <w:sz w:val="28"/>
-          <w:szCs w:val="28"/>
-          <w:lang w:val="pt-BR"/>
-        </w:rPr>
-      </w:r>
-    </w:p>
-    <w:p>
-      <w:pPr>
-        <w:pStyle w:val="Normal"/>
-        <w:spacing w:before="60" w:after="60"/>
-        <w:rPr/>
-      </w:pPr>
-      <w:r>
-        <w:rPr/>
+        <w:t>***END-FOR unidad***</w:t>
       </w:r>
     </w:p>
     <w:sectPr>
@@ -6125,7 +6383,7 @@
       <mc:AlternateContent>
         <mc:Choice Requires="wps">
           <w:drawing>
-            <wp:anchor behindDoc="1" distT="0" distB="0" distL="114300" distR="114300" simplePos="0" locked="0" layoutInCell="1" allowOverlap="1" relativeHeight="8" wp14:anchorId="26E015D3">
+            <wp:anchor behindDoc="1" distT="0" distB="0" distL="114300" distR="114300" simplePos="0" locked="0" layoutInCell="1" allowOverlap="1" relativeHeight="9" wp14:anchorId="26E015D3">
               <wp:simplePos x="0" y="0"/>
               <wp:positionH relativeFrom="margin">
                 <wp:align>right</wp:align>
@@ -6133,7 +6391,7 @@
               <wp:positionV relativeFrom="paragraph">
                 <wp:posOffset>42545</wp:posOffset>
               </wp:positionV>
-              <wp:extent cx="646430" cy="142240"/>
+              <wp:extent cx="651510" cy="147320"/>
               <wp:effectExtent l="0" t="0" r="12700" b="3175"/>
               <wp:wrapNone/>
               <wp:docPr id="2" name="Text Box 1"/>
@@ -6144,7 +6402,7 @@
                     <wps:spPr>
                       <a:xfrm>
                         <a:off x="0" y="0"/>
-                        <a:ext cx="645840" cy="141480"/>
+                        <a:ext cx="650880" cy="146520"/>
                       </a:xfrm>
                       <a:prstGeom prst="rect">
                         <a:avLst/>
@@ -6199,7 +6457,7 @@
                               <w:szCs w:val="20"/>
                               <w:rFonts w:cs="Calibri"/>
                             </w:rPr>
-                            <w:t>6</w:t>
+                            <w:t>7</w:t>
                           </w:r>
                           <w:r>
                             <w:rPr>
@@ -6232,7 +6490,7 @@
         </mc:Choice>
         <mc:Fallback>
           <w:pict>
-            <v:rect id="shape_0" ID="Text Box 1" stroked="f" style="position:absolute;margin-left:364.3pt;margin-top:3.35pt;width:50.8pt;height:11.1pt;mso-position-horizontal:right;mso-position-horizontal-relative:margin" wp14:anchorId="26E015D3">
+            <v:rect id="shape_0" ID="Text Box 1" stroked="f" style="position:absolute;margin-left:363.9pt;margin-top:3.35pt;width:51.2pt;height:11.5pt;mso-position-horizontal:right;mso-position-horizontal-relative:margin" wp14:anchorId="26E015D3">
               <w10:wrap type="square"/>
               <v:fill o:detectmouseclick="t" on="false"/>
               <v:stroke color="#3465a4" joinstyle="round" endcap="flat"/>
@@ -6275,7 +6533,7 @@
                         <w:szCs w:val="20"/>
                         <w:rFonts w:cs="Calibri"/>
                       </w:rPr>
-                      <w:t>6</w:t>
+                      <w:t>7</w:t>
                     </w:r>
                     <w:r>
                       <w:rPr>
@@ -6344,7 +6602,7 @@
       <w:tblInd w:w="0" w:type="dxa"/>
       <w:tblCellMar>
         <w:top w:w="55" w:type="dxa"/>
-        <w:left w:w="193" w:type="dxa"/>
+        <w:left w:w="233" w:type="dxa"/>
         <w:bottom w:w="55" w:type="dxa"/>
         <w:right w:w="108" w:type="dxa"/>
       </w:tblCellMar>
@@ -6546,12 +6804,8 @@
           <w:pPr>
             <w:pStyle w:val="Normal"/>
             <w:spacing w:before="20" w:after="20"/>
-            <w:jc w:val="center"/>
-            <w:rPr>
-              <w:b w:val="false"/>
-              <w:b w:val="false"/>
-              <w:bCs w:val="false"/>
-            </w:rPr>
+            <w:jc w:val="right"/>
+            <w:rPr/>
           </w:pPr>
           <w:r>
             <w:rPr>
@@ -6561,7 +6815,7 @@
               <w:sz w:val="18"/>
               <w:lang w:val="pt-BR"/>
             </w:rPr>
-            <w:t>***IMAGE imageGenerator(ara.logoUrl)***</w:t>
+            <w:t>***IMAGE imageGenerator(ara.logoUrl, 4.5)***</w:t>
           </w:r>
         </w:p>
       </w:tc>
@@ -9282,6 +9536,510 @@
       <w:rFonts w:cs="OpenSymbol"/>
     </w:rPr>
   </w:style>
+  <w:style w:type="character" w:styleId="ListLabel159">
+    <w:name w:val="ListLabel 159"/>
+    <w:qFormat/>
+    <w:rPr>
+      <w:rFonts w:cs="OpenSymbol"/>
+    </w:rPr>
+  </w:style>
+  <w:style w:type="character" w:styleId="ListLabel160">
+    <w:name w:val="ListLabel 160"/>
+    <w:qFormat/>
+    <w:rPr>
+      <w:rFonts w:cs="OpenSymbol"/>
+    </w:rPr>
+  </w:style>
+  <w:style w:type="character" w:styleId="ListLabel161">
+    <w:name w:val="ListLabel 161"/>
+    <w:qFormat/>
+    <w:rPr>
+      <w:rFonts w:cs="OpenSymbol"/>
+    </w:rPr>
+  </w:style>
+  <w:style w:type="character" w:styleId="ListLabel162">
+    <w:name w:val="ListLabel 162"/>
+    <w:qFormat/>
+    <w:rPr>
+      <w:rFonts w:cs="OpenSymbol"/>
+    </w:rPr>
+  </w:style>
+  <w:style w:type="character" w:styleId="ListLabel163">
+    <w:name w:val="ListLabel 163"/>
+    <w:qFormat/>
+    <w:rPr>
+      <w:rFonts w:cs="OpenSymbol"/>
+    </w:rPr>
+  </w:style>
+  <w:style w:type="character" w:styleId="ListLabel164">
+    <w:name w:val="ListLabel 164"/>
+    <w:qFormat/>
+    <w:rPr>
+      <w:rFonts w:cs="OpenSymbol"/>
+    </w:rPr>
+  </w:style>
+  <w:style w:type="character" w:styleId="ListLabel165">
+    <w:name w:val="ListLabel 165"/>
+    <w:qFormat/>
+    <w:rPr>
+      <w:rFonts w:cs="OpenSymbol"/>
+    </w:rPr>
+  </w:style>
+  <w:style w:type="character" w:styleId="ListLabel166">
+    <w:name w:val="ListLabel 166"/>
+    <w:qFormat/>
+    <w:rPr>
+      <w:rFonts w:cs="OpenSymbol"/>
+    </w:rPr>
+  </w:style>
+  <w:style w:type="character" w:styleId="ListLabel167">
+    <w:name w:val="ListLabel 167"/>
+    <w:qFormat/>
+    <w:rPr>
+      <w:rFonts w:cs="OpenSymbol"/>
+    </w:rPr>
+  </w:style>
+  <w:style w:type="character" w:styleId="ListLabel168">
+    <w:name w:val="ListLabel 168"/>
+    <w:qFormat/>
+    <w:rPr>
+      <w:rFonts w:cs="OpenSymbol"/>
+    </w:rPr>
+  </w:style>
+  <w:style w:type="character" w:styleId="ListLabel169">
+    <w:name w:val="ListLabel 169"/>
+    <w:qFormat/>
+    <w:rPr>
+      <w:rFonts w:cs="OpenSymbol"/>
+    </w:rPr>
+  </w:style>
+  <w:style w:type="character" w:styleId="ListLabel170">
+    <w:name w:val="ListLabel 170"/>
+    <w:qFormat/>
+    <w:rPr>
+      <w:rFonts w:cs="OpenSymbol"/>
+    </w:rPr>
+  </w:style>
+  <w:style w:type="character" w:styleId="ListLabel171">
+    <w:name w:val="ListLabel 171"/>
+    <w:qFormat/>
+    <w:rPr>
+      <w:rFonts w:cs="OpenSymbol"/>
+    </w:rPr>
+  </w:style>
+  <w:style w:type="character" w:styleId="ListLabel172">
+    <w:name w:val="ListLabel 172"/>
+    <w:qFormat/>
+    <w:rPr>
+      <w:rFonts w:cs="OpenSymbol"/>
+    </w:rPr>
+  </w:style>
+  <w:style w:type="character" w:styleId="ListLabel173">
+    <w:name w:val="ListLabel 173"/>
+    <w:qFormat/>
+    <w:rPr>
+      <w:rFonts w:cs="OpenSymbol"/>
+    </w:rPr>
+  </w:style>
+  <w:style w:type="character" w:styleId="ListLabel174">
+    <w:name w:val="ListLabel 174"/>
+    <w:qFormat/>
+    <w:rPr>
+      <w:rFonts w:cs="OpenSymbol"/>
+    </w:rPr>
+  </w:style>
+  <w:style w:type="character" w:styleId="ListLabel175">
+    <w:name w:val="ListLabel 175"/>
+    <w:qFormat/>
+    <w:rPr>
+      <w:rFonts w:cs="OpenSymbol"/>
+    </w:rPr>
+  </w:style>
+  <w:style w:type="character" w:styleId="ListLabel176">
+    <w:name w:val="ListLabel 176"/>
+    <w:qFormat/>
+    <w:rPr>
+      <w:rFonts w:cs="OpenSymbol"/>
+    </w:rPr>
+  </w:style>
+  <w:style w:type="character" w:styleId="ListLabel177">
+    <w:name w:val="ListLabel 177"/>
+    <w:qFormat/>
+    <w:rPr>
+      <w:rFonts w:cs="OpenSymbol"/>
+    </w:rPr>
+  </w:style>
+  <w:style w:type="character" w:styleId="ListLabel178">
+    <w:name w:val="ListLabel 178"/>
+    <w:qFormat/>
+    <w:rPr>
+      <w:rFonts w:cs="OpenSymbol"/>
+    </w:rPr>
+  </w:style>
+  <w:style w:type="character" w:styleId="ListLabel179">
+    <w:name w:val="ListLabel 179"/>
+    <w:qFormat/>
+    <w:rPr>
+      <w:rFonts w:cs="OpenSymbol"/>
+    </w:rPr>
+  </w:style>
+  <w:style w:type="character" w:styleId="ListLabel180">
+    <w:name w:val="ListLabel 180"/>
+    <w:qFormat/>
+    <w:rPr>
+      <w:rFonts w:cs="OpenSymbol"/>
+    </w:rPr>
+  </w:style>
+  <w:style w:type="character" w:styleId="ListLabel181">
+    <w:name w:val="ListLabel 181"/>
+    <w:qFormat/>
+    <w:rPr>
+      <w:rFonts w:cs="OpenSymbol"/>
+    </w:rPr>
+  </w:style>
+  <w:style w:type="character" w:styleId="ListLabel182">
+    <w:name w:val="ListLabel 182"/>
+    <w:qFormat/>
+    <w:rPr>
+      <w:rFonts w:cs="OpenSymbol"/>
+    </w:rPr>
+  </w:style>
+  <w:style w:type="character" w:styleId="ListLabel183">
+    <w:name w:val="ListLabel 183"/>
+    <w:qFormat/>
+    <w:rPr>
+      <w:rFonts w:cs="OpenSymbol"/>
+    </w:rPr>
+  </w:style>
+  <w:style w:type="character" w:styleId="ListLabel184">
+    <w:name w:val="ListLabel 184"/>
+    <w:qFormat/>
+    <w:rPr>
+      <w:rFonts w:cs="OpenSymbol"/>
+    </w:rPr>
+  </w:style>
+  <w:style w:type="character" w:styleId="ListLabel185">
+    <w:name w:val="ListLabel 185"/>
+    <w:qFormat/>
+    <w:rPr>
+      <w:rFonts w:cs="OpenSymbol"/>
+    </w:rPr>
+  </w:style>
+  <w:style w:type="character" w:styleId="ListLabel186">
+    <w:name w:val="ListLabel 186"/>
+    <w:qFormat/>
+    <w:rPr>
+      <w:rFonts w:cs="OpenSymbol"/>
+    </w:rPr>
+  </w:style>
+  <w:style w:type="character" w:styleId="ListLabel187">
+    <w:name w:val="ListLabel 187"/>
+    <w:qFormat/>
+    <w:rPr>
+      <w:rFonts w:cs="OpenSymbol"/>
+    </w:rPr>
+  </w:style>
+  <w:style w:type="character" w:styleId="ListLabel188">
+    <w:name w:val="ListLabel 188"/>
+    <w:qFormat/>
+    <w:rPr>
+      <w:rFonts w:cs="OpenSymbol"/>
+    </w:rPr>
+  </w:style>
+  <w:style w:type="character" w:styleId="ListLabel189">
+    <w:name w:val="ListLabel 189"/>
+    <w:qFormat/>
+    <w:rPr>
+      <w:rFonts w:cs="OpenSymbol"/>
+    </w:rPr>
+  </w:style>
+  <w:style w:type="character" w:styleId="ListLabel190">
+    <w:name w:val="ListLabel 190"/>
+    <w:qFormat/>
+    <w:rPr>
+      <w:rFonts w:cs="OpenSymbol"/>
+    </w:rPr>
+  </w:style>
+  <w:style w:type="character" w:styleId="ListLabel191">
+    <w:name w:val="ListLabel 191"/>
+    <w:qFormat/>
+    <w:rPr>
+      <w:rFonts w:cs="OpenSymbol"/>
+    </w:rPr>
+  </w:style>
+  <w:style w:type="character" w:styleId="ListLabel192">
+    <w:name w:val="ListLabel 192"/>
+    <w:qFormat/>
+    <w:rPr>
+      <w:rFonts w:cs="OpenSymbol"/>
+    </w:rPr>
+  </w:style>
+  <w:style w:type="character" w:styleId="ListLabel193">
+    <w:name w:val="ListLabel 193"/>
+    <w:qFormat/>
+    <w:rPr>
+      <w:rFonts w:cs="OpenSymbol"/>
+    </w:rPr>
+  </w:style>
+  <w:style w:type="character" w:styleId="ListLabel194">
+    <w:name w:val="ListLabel 194"/>
+    <w:qFormat/>
+    <w:rPr>
+      <w:rFonts w:cs="OpenSymbol"/>
+    </w:rPr>
+  </w:style>
+  <w:style w:type="character" w:styleId="ListLabel195">
+    <w:name w:val="ListLabel 195"/>
+    <w:qFormat/>
+    <w:rPr>
+      <w:rFonts w:cs="OpenSymbol"/>
+    </w:rPr>
+  </w:style>
+  <w:style w:type="character" w:styleId="ListLabel196">
+    <w:name w:val="ListLabel 196"/>
+    <w:qFormat/>
+    <w:rPr>
+      <w:rFonts w:cs="OpenSymbol"/>
+    </w:rPr>
+  </w:style>
+  <w:style w:type="character" w:styleId="ListLabel197">
+    <w:name w:val="ListLabel 197"/>
+    <w:qFormat/>
+    <w:rPr>
+      <w:rFonts w:cs="OpenSymbol"/>
+    </w:rPr>
+  </w:style>
+  <w:style w:type="character" w:styleId="ListLabel198">
+    <w:name w:val="ListLabel 198"/>
+    <w:qFormat/>
+    <w:rPr>
+      <w:rFonts w:cs="OpenSymbol"/>
+    </w:rPr>
+  </w:style>
+  <w:style w:type="character" w:styleId="ListLabel199">
+    <w:name w:val="ListLabel 199"/>
+    <w:qFormat/>
+    <w:rPr>
+      <w:rFonts w:cs="OpenSymbol"/>
+    </w:rPr>
+  </w:style>
+  <w:style w:type="character" w:styleId="ListLabel200">
+    <w:name w:val="ListLabel 200"/>
+    <w:qFormat/>
+    <w:rPr>
+      <w:rFonts w:cs="OpenSymbol"/>
+    </w:rPr>
+  </w:style>
+  <w:style w:type="character" w:styleId="ListLabel201">
+    <w:name w:val="ListLabel 201"/>
+    <w:qFormat/>
+    <w:rPr>
+      <w:rFonts w:cs="OpenSymbol"/>
+    </w:rPr>
+  </w:style>
+  <w:style w:type="character" w:styleId="ListLabel202">
+    <w:name w:val="ListLabel 202"/>
+    <w:qFormat/>
+    <w:rPr>
+      <w:rFonts w:cs="OpenSymbol"/>
+    </w:rPr>
+  </w:style>
+  <w:style w:type="character" w:styleId="ListLabel203">
+    <w:name w:val="ListLabel 203"/>
+    <w:qFormat/>
+    <w:rPr>
+      <w:rFonts w:cs="OpenSymbol"/>
+    </w:rPr>
+  </w:style>
+  <w:style w:type="character" w:styleId="ListLabel204">
+    <w:name w:val="ListLabel 204"/>
+    <w:qFormat/>
+    <w:rPr>
+      <w:rFonts w:cs="OpenSymbol"/>
+    </w:rPr>
+  </w:style>
+  <w:style w:type="character" w:styleId="ListLabel205">
+    <w:name w:val="ListLabel 205"/>
+    <w:qFormat/>
+    <w:rPr>
+      <w:rFonts w:cs="OpenSymbol"/>
+    </w:rPr>
+  </w:style>
+  <w:style w:type="character" w:styleId="ListLabel206">
+    <w:name w:val="ListLabel 206"/>
+    <w:qFormat/>
+    <w:rPr>
+      <w:rFonts w:cs="OpenSymbol"/>
+    </w:rPr>
+  </w:style>
+  <w:style w:type="character" w:styleId="ListLabel207">
+    <w:name w:val="ListLabel 207"/>
+    <w:qFormat/>
+    <w:rPr>
+      <w:rFonts w:cs="OpenSymbol"/>
+    </w:rPr>
+  </w:style>
+  <w:style w:type="character" w:styleId="ListLabel208">
+    <w:name w:val="ListLabel 208"/>
+    <w:qFormat/>
+    <w:rPr>
+      <w:rFonts w:cs="OpenSymbol"/>
+    </w:rPr>
+  </w:style>
+  <w:style w:type="character" w:styleId="ListLabel209">
+    <w:name w:val="ListLabel 209"/>
+    <w:qFormat/>
+    <w:rPr>
+      <w:rFonts w:cs="OpenSymbol"/>
+    </w:rPr>
+  </w:style>
+  <w:style w:type="character" w:styleId="ListLabel210">
+    <w:name w:val="ListLabel 210"/>
+    <w:qFormat/>
+    <w:rPr>
+      <w:rFonts w:cs="OpenSymbol"/>
+    </w:rPr>
+  </w:style>
+  <w:style w:type="character" w:styleId="ListLabel211">
+    <w:name w:val="ListLabel 211"/>
+    <w:qFormat/>
+    <w:rPr>
+      <w:rFonts w:cs="OpenSymbol"/>
+    </w:rPr>
+  </w:style>
+  <w:style w:type="character" w:styleId="ListLabel212">
+    <w:name w:val="ListLabel 212"/>
+    <w:qFormat/>
+    <w:rPr>
+      <w:rFonts w:cs="OpenSymbol"/>
+    </w:rPr>
+  </w:style>
+  <w:style w:type="character" w:styleId="ListLabel213">
+    <w:name w:val="ListLabel 213"/>
+    <w:qFormat/>
+    <w:rPr>
+      <w:rFonts w:cs="OpenSymbol"/>
+    </w:rPr>
+  </w:style>
+  <w:style w:type="character" w:styleId="ListLabel214">
+    <w:name w:val="ListLabel 214"/>
+    <w:qFormat/>
+    <w:rPr>
+      <w:rFonts w:cs="OpenSymbol"/>
+    </w:rPr>
+  </w:style>
+  <w:style w:type="character" w:styleId="ListLabel215">
+    <w:name w:val="ListLabel 215"/>
+    <w:qFormat/>
+    <w:rPr>
+      <w:rFonts w:cs="OpenSymbol"/>
+    </w:rPr>
+  </w:style>
+  <w:style w:type="character" w:styleId="ListLabel216">
+    <w:name w:val="ListLabel 216"/>
+    <w:qFormat/>
+    <w:rPr>
+      <w:rFonts w:cs="OpenSymbol"/>
+    </w:rPr>
+  </w:style>
+  <w:style w:type="character" w:styleId="ListLabel217">
+    <w:name w:val="ListLabel 217"/>
+    <w:qFormat/>
+    <w:rPr>
+      <w:rFonts w:cs="OpenSymbol"/>
+    </w:rPr>
+  </w:style>
+  <w:style w:type="character" w:styleId="ListLabel218">
+    <w:name w:val="ListLabel 218"/>
+    <w:qFormat/>
+    <w:rPr>
+      <w:rFonts w:cs="OpenSymbol"/>
+    </w:rPr>
+  </w:style>
+  <w:style w:type="character" w:styleId="ListLabel219">
+    <w:name w:val="ListLabel 219"/>
+    <w:qFormat/>
+    <w:rPr>
+      <w:rFonts w:cs="OpenSymbol"/>
+    </w:rPr>
+  </w:style>
+  <w:style w:type="character" w:styleId="ListLabel220">
+    <w:name w:val="ListLabel 220"/>
+    <w:qFormat/>
+    <w:rPr>
+      <w:rFonts w:cs="OpenSymbol"/>
+    </w:rPr>
+  </w:style>
+  <w:style w:type="character" w:styleId="ListLabel221">
+    <w:name w:val="ListLabel 221"/>
+    <w:qFormat/>
+    <w:rPr>
+      <w:rFonts w:cs="OpenSymbol"/>
+    </w:rPr>
+  </w:style>
+  <w:style w:type="character" w:styleId="ListLabel222">
+    <w:name w:val="ListLabel 222"/>
+    <w:qFormat/>
+    <w:rPr>
+      <w:rFonts w:cs="OpenSymbol"/>
+    </w:rPr>
+  </w:style>
+  <w:style w:type="character" w:styleId="ListLabel223">
+    <w:name w:val="ListLabel 223"/>
+    <w:qFormat/>
+    <w:rPr>
+      <w:rFonts w:cs="OpenSymbol"/>
+    </w:rPr>
+  </w:style>
+  <w:style w:type="character" w:styleId="ListLabel224">
+    <w:name w:val="ListLabel 224"/>
+    <w:qFormat/>
+    <w:rPr>
+      <w:rFonts w:cs="OpenSymbol"/>
+    </w:rPr>
+  </w:style>
+  <w:style w:type="character" w:styleId="ListLabel225">
+    <w:name w:val="ListLabel 225"/>
+    <w:qFormat/>
+    <w:rPr>
+      <w:rFonts w:cs="OpenSymbol"/>
+    </w:rPr>
+  </w:style>
+  <w:style w:type="character" w:styleId="ListLabel226">
+    <w:name w:val="ListLabel 226"/>
+    <w:qFormat/>
+    <w:rPr>
+      <w:rFonts w:cs="OpenSymbol"/>
+    </w:rPr>
+  </w:style>
+  <w:style w:type="character" w:styleId="ListLabel227">
+    <w:name w:val="ListLabel 227"/>
+    <w:qFormat/>
+    <w:rPr>
+      <w:rFonts w:cs="OpenSymbol"/>
+    </w:rPr>
+  </w:style>
+  <w:style w:type="character" w:styleId="ListLabel228">
+    <w:name w:val="ListLabel 228"/>
+    <w:qFormat/>
+    <w:rPr>
+      <w:rFonts w:cs="OpenSymbol"/>
+    </w:rPr>
+  </w:style>
+  <w:style w:type="character" w:styleId="ListLabel229">
+    <w:name w:val="ListLabel 229"/>
+    <w:qFormat/>
+    <w:rPr>
+      <w:rFonts w:cs="OpenSymbol"/>
+    </w:rPr>
+  </w:style>
+  <w:style w:type="character" w:styleId="ListLabel230">
+    <w:name w:val="ListLabel 230"/>
+    <w:qFormat/>
+    <w:rPr>
+      <w:rFonts w:cs="OpenSymbol"/>
+    </w:rPr>
+  </w:style>
   <w:style w:type="paragraph" w:styleId="Ttulo">
     <w:name w:val="Título"/>
     <w:basedOn w:val="Normal"/>
@@ -9509,6 +10267,28 @@
       <w:rFonts w:ascii="Liberation Mono" w:hAnsi="Liberation Mono" w:eastAsia="Liberation Mono" w:cs="Liberation Mono"/>
       <w:sz w:val="20"/>
       <w:szCs w:val="20"/>
+    </w:rPr>
+  </w:style>
+  <w:style w:type="paragraph" w:styleId="Contenidodelatabla">
+    <w:name w:val="Contenido de la tabla"/>
+    <w:basedOn w:val="Normal"/>
+    <w:qFormat/>
+    <w:pPr>
+      <w:suppressLineNumbers/>
+    </w:pPr>
+    <w:rPr/>
+  </w:style>
+  <w:style w:type="paragraph" w:styleId="Ttulodelatabla">
+    <w:name w:val="Título de la tabla"/>
+    <w:basedOn w:val="Contenidodelatabla"/>
+    <w:qFormat/>
+    <w:pPr>
+      <w:suppressLineNumbers/>
+      <w:jc w:val="center"/>
+    </w:pPr>
+    <w:rPr>
+      <w:b/>
+      <w:bCs/>
     </w:rPr>
   </w:style>
   <w:style w:type="numbering" w:styleId="NoList" w:default="1">

</xml_diff>

<commit_message>
Update Print license module and templates
</commit_message>
<xml_diff>
--- a/back/utentes/static/print-templates/Modelo_Concesao_SIRHA.docx
+++ b/back/utentes/static/print-templates/Modelo_Concesao_SIRHA.docx
@@ -10,7 +10,7 @@
         <w:tblInd w:w="0" w:type="dxa"/>
         <w:tblCellMar>
           <w:top w:w="55" w:type="dxa"/>
-          <w:left w:w="233" w:type="dxa"/>
+          <w:left w:w="258" w:type="dxa"/>
           <w:bottom w:w="55" w:type="dxa"/>
           <w:right w:w="108" w:type="dxa"/>
         </w:tblCellMar>
@@ -160,7 +160,7 @@
                 <w:sz w:val="18"/>
                 <w:lang w:val="pt-BR" w:eastAsia="pt-BR"/>
               </w:rPr>
-              <w:t>***IMAGE imageGenerator(ara.logoUrl, 8)***</w:t>
+              <w:t>***IMAGE imageGenerator(ara.logoUrl, 8, 3)***</w:t>
             </w:r>
           </w:p>
         </w:tc>
@@ -5351,10 +5351,10 @@
     <w:p>
       <w:pPr>
         <w:pStyle w:val="Ttulo1"/>
-        <w:rPr>
-          <w:rFonts w:cs="Times New Roman"/>
-          <w:lang w:val="pt-BR"/>
-        </w:rPr>
+        <w:shd w:val="clear" w:fill="365F91"/>
+        <w:spacing w:before="227" w:after="227"/>
+        <w:ind w:left="0" w:right="0" w:hanging="0"/>
+        <w:rPr/>
       </w:pPr>
       <w:r>
         <w:rPr>
@@ -5367,10 +5367,10 @@
     <w:p>
       <w:pPr>
         <w:pStyle w:val="Ttulo2"/>
-        <w:rPr>
-          <w:rFonts w:cs="Times New Roman"/>
-          <w:lang w:val="pt-BR"/>
-        </w:rPr>
+        <w:shd w:val="clear" w:fill="595959"/>
+        <w:spacing w:before="227" w:after="227"/>
+        <w:ind w:left="0" w:right="0" w:firstLine="340"/>
+        <w:rPr/>
       </w:pPr>
       <w:r>
         <w:rPr>
@@ -5397,10 +5397,10 @@
     <w:p>
       <w:pPr>
         <w:pStyle w:val="Ttulo2"/>
-        <w:rPr>
-          <w:rFonts w:cs="Times New Roman"/>
-          <w:lang w:val="pt-BR"/>
-        </w:rPr>
+        <w:shd w:val="clear" w:fill="595959"/>
+        <w:spacing w:before="227" w:after="227"/>
+        <w:ind w:left="0" w:right="0" w:firstLine="340"/>
+        <w:rPr/>
       </w:pPr>
       <w:r>
         <w:rPr>
@@ -5427,10 +5427,10 @@
     <w:p>
       <w:pPr>
         <w:pStyle w:val="Ttulo2"/>
-        <w:rPr>
-          <w:rFonts w:cs="Times New Roman"/>
-          <w:lang w:val="pt-BR"/>
-        </w:rPr>
+        <w:shd w:val="clear" w:fill="595959"/>
+        <w:spacing w:before="227" w:after="227"/>
+        <w:ind w:left="0" w:right="0" w:firstLine="340"/>
+        <w:rPr/>
       </w:pPr>
       <w:r>
         <w:rPr>
@@ -5512,6 +5512,8 @@
       <w:pPr>
         <w:pStyle w:val="Ttulo1"/>
         <w:shd w:val="clear" w:fill="365F91"/>
+        <w:spacing w:before="227" w:after="119"/>
+        <w:ind w:left="0" w:right="0" w:hanging="0"/>
         <w:rPr/>
       </w:pPr>
       <w:r>
@@ -5539,11 +5541,14 @@
       <w:tblGrid>
         <w:gridCol w:w="2124"/>
         <w:gridCol w:w="2125"/>
-        <w:gridCol w:w="2126"/>
-        <w:gridCol w:w="2122"/>
+        <w:gridCol w:w="2127"/>
+        <w:gridCol w:w="2121"/>
       </w:tblGrid>
       <w:tr>
-        <w:trPr/>
+        <w:trPr>
+          <w:trHeight w:val="283" w:hRule="exact"/>
+          <w:cantSplit w:val="true"/>
+        </w:trPr>
         <w:tc>
           <w:tcPr>
             <w:tcW w:w="8497" w:type="dxa"/>
@@ -5556,7 +5561,8 @@
             <w:pPr>
               <w:pStyle w:val="Normal"/>
               <w:keepNext w:val="true"/>
-              <w:spacing w:before="57" w:after="57"/>
+              <w:spacing w:before="0" w:after="0"/>
+              <w:ind w:left="0" w:right="0" w:hanging="0"/>
               <w:jc w:val="center"/>
               <w:rPr/>
             </w:pPr>
@@ -5574,7 +5580,10 @@
         </w:tc>
       </w:tr>
       <w:tr>
-        <w:trPr/>
+        <w:trPr>
+          <w:trHeight w:val="283" w:hRule="exact"/>
+          <w:cantSplit w:val="true"/>
+        </w:trPr>
         <w:tc>
           <w:tcPr>
             <w:tcW w:w="2124" w:type="dxa"/>
@@ -5586,11 +5595,9 @@
             <w:pPr>
               <w:pStyle w:val="Normal"/>
               <w:keepNext w:val="true"/>
-              <w:spacing w:before="57" w:after="57"/>
-              <w:rPr>
-                <w:sz w:val="20"/>
-                <w:szCs w:val="20"/>
-              </w:rPr>
+              <w:spacing w:before="0" w:after="0"/>
+              <w:ind w:left="0" w:right="0" w:hanging="0"/>
+              <w:rPr/>
             </w:pPr>
             <w:r>
               <w:rPr>
@@ -5614,12 +5621,10 @@
           <w:p>
             <w:pPr>
               <w:pStyle w:val="Normal"/>
-              <w:spacing w:before="57" w:after="57"/>
+              <w:spacing w:before="0" w:after="0"/>
+              <w:ind w:left="0" w:right="0" w:hanging="0"/>
               <w:jc w:val="center"/>
-              <w:rPr>
-                <w:sz w:val="20"/>
-                <w:szCs w:val="20"/>
-              </w:rPr>
+              <w:rPr/>
             </w:pPr>
             <w:r>
               <w:rPr>
@@ -5634,7 +5639,7 @@
         </w:tc>
         <w:tc>
           <w:tcPr>
-            <w:tcW w:w="2126" w:type="dxa"/>
+            <w:tcW w:w="2127" w:type="dxa"/>
             <w:tcBorders/>
             <w:shd w:fill="auto" w:val="clear"/>
             <w:vAlign w:val="center"/>
@@ -5642,11 +5647,9 @@
           <w:p>
             <w:pPr>
               <w:pStyle w:val="Normal"/>
-              <w:spacing w:before="57" w:after="57"/>
-              <w:rPr>
-                <w:sz w:val="20"/>
-                <w:szCs w:val="20"/>
-              </w:rPr>
+              <w:spacing w:before="0" w:after="0"/>
+              <w:ind w:left="0" w:right="0" w:hanging="0"/>
+              <w:rPr/>
             </w:pPr>
             <w:r>
               <w:rPr>
@@ -5662,7 +5665,7 @@
         </w:tc>
         <w:tc>
           <w:tcPr>
-            <w:tcW w:w="2122" w:type="dxa"/>
+            <w:tcW w:w="2121" w:type="dxa"/>
             <w:tcBorders/>
             <w:shd w:fill="auto" w:val="clear"/>
             <w:vAlign w:val="center"/>
@@ -5670,12 +5673,10 @@
           <w:p>
             <w:pPr>
               <w:pStyle w:val="Normal"/>
-              <w:spacing w:before="57" w:after="57"/>
+              <w:spacing w:before="0" w:after="0"/>
+              <w:ind w:left="0" w:right="0" w:hanging="0"/>
               <w:jc w:val="center"/>
-              <w:rPr>
-                <w:sz w:val="20"/>
-                <w:szCs w:val="20"/>
-              </w:rPr>
+              <w:rPr/>
             </w:pPr>
             <w:r>
               <w:rPr>
@@ -5690,7 +5691,10 @@
         </w:tc>
       </w:tr>
       <w:tr>
-        <w:trPr/>
+        <w:trPr>
+          <w:trHeight w:val="283" w:hRule="exact"/>
+          <w:cantSplit w:val="true"/>
+        </w:trPr>
         <w:tc>
           <w:tcPr>
             <w:tcW w:w="2124" w:type="dxa"/>
@@ -5702,11 +5706,9 @@
             <w:pPr>
               <w:pStyle w:val="Normal"/>
               <w:keepNext w:val="true"/>
-              <w:spacing w:before="57" w:after="57"/>
-              <w:rPr>
-                <w:sz w:val="20"/>
-                <w:szCs w:val="20"/>
-              </w:rPr>
+              <w:spacing w:before="0" w:after="0"/>
+              <w:ind w:left="0" w:right="0" w:hanging="0"/>
+              <w:rPr/>
             </w:pPr>
             <w:r>
               <w:rPr>
@@ -5730,12 +5732,10 @@
           <w:p>
             <w:pPr>
               <w:pStyle w:val="Normal"/>
-              <w:spacing w:before="57" w:after="57"/>
+              <w:spacing w:before="0" w:after="0"/>
+              <w:ind w:left="0" w:right="0" w:hanging="0"/>
               <w:jc w:val="center"/>
-              <w:rPr>
-                <w:sz w:val="20"/>
-                <w:szCs w:val="20"/>
-              </w:rPr>
+              <w:rPr/>
             </w:pPr>
             <w:r>
               <w:rPr>
@@ -5750,7 +5750,7 @@
         </w:tc>
         <w:tc>
           <w:tcPr>
-            <w:tcW w:w="2126" w:type="dxa"/>
+            <w:tcW w:w="2127" w:type="dxa"/>
             <w:tcBorders/>
             <w:shd w:fill="auto" w:val="clear"/>
             <w:vAlign w:val="center"/>
@@ -5758,11 +5758,9 @@
           <w:p>
             <w:pPr>
               <w:pStyle w:val="Normal"/>
-              <w:spacing w:before="57" w:after="57"/>
-              <w:rPr>
-                <w:sz w:val="20"/>
-                <w:szCs w:val="20"/>
-              </w:rPr>
+              <w:spacing w:before="0" w:after="0"/>
+              <w:ind w:left="0" w:right="0" w:hanging="0"/>
+              <w:rPr/>
             </w:pPr>
             <w:r>
               <w:rPr>
@@ -5778,7 +5776,7 @@
         </w:tc>
         <w:tc>
           <w:tcPr>
-            <w:tcW w:w="2122" w:type="dxa"/>
+            <w:tcW w:w="2121" w:type="dxa"/>
             <w:tcBorders/>
             <w:shd w:fill="auto" w:val="clear"/>
             <w:vAlign w:val="center"/>
@@ -5786,12 +5784,10 @@
           <w:p>
             <w:pPr>
               <w:pStyle w:val="Normal"/>
-              <w:spacing w:before="57" w:after="57"/>
+              <w:spacing w:before="0" w:after="0"/>
+              <w:ind w:left="0" w:right="0" w:hanging="0"/>
               <w:jc w:val="center"/>
-              <w:rPr>
-                <w:sz w:val="20"/>
-                <w:szCs w:val="20"/>
-              </w:rPr>
+              <w:rPr/>
             </w:pPr>
             <w:r>
               <w:rPr>
@@ -5808,7 +5804,10 @@
         </w:tc>
       </w:tr>
       <w:tr>
-        <w:trPr/>
+        <w:trPr>
+          <w:trHeight w:val="283" w:hRule="exact"/>
+          <w:cantSplit w:val="true"/>
+        </w:trPr>
         <w:tc>
           <w:tcPr>
             <w:tcW w:w="2124" w:type="dxa"/>
@@ -5819,11 +5818,9 @@
           <w:p>
             <w:pPr>
               <w:pStyle w:val="Normal"/>
-              <w:spacing w:before="57" w:after="57"/>
-              <w:rPr>
-                <w:sz w:val="20"/>
-                <w:szCs w:val="20"/>
-              </w:rPr>
+              <w:spacing w:before="0" w:after="0"/>
+              <w:ind w:left="0" w:right="0" w:hanging="0"/>
+              <w:rPr/>
             </w:pPr>
             <w:r>
               <w:rPr>
@@ -5847,12 +5844,10 @@
           <w:p>
             <w:pPr>
               <w:pStyle w:val="Normal"/>
-              <w:spacing w:before="57" w:after="57"/>
+              <w:spacing w:before="0" w:after="0"/>
+              <w:ind w:left="0" w:right="0" w:hanging="0"/>
               <w:jc w:val="center"/>
-              <w:rPr>
-                <w:sz w:val="20"/>
-                <w:szCs w:val="20"/>
-              </w:rPr>
+              <w:rPr/>
             </w:pPr>
             <w:r>
               <w:rPr>
@@ -5867,7 +5862,7 @@
         </w:tc>
         <w:tc>
           <w:tcPr>
-            <w:tcW w:w="2126" w:type="dxa"/>
+            <w:tcW w:w="2127" w:type="dxa"/>
             <w:tcBorders/>
             <w:shd w:fill="auto" w:val="clear"/>
             <w:vAlign w:val="center"/>
@@ -5875,11 +5870,9 @@
           <w:p>
             <w:pPr>
               <w:pStyle w:val="Normal"/>
-              <w:spacing w:before="57" w:after="57"/>
-              <w:rPr>
-                <w:sz w:val="20"/>
-                <w:szCs w:val="20"/>
-              </w:rPr>
+              <w:spacing w:before="0" w:after="0"/>
+              <w:ind w:left="0" w:right="0" w:hanging="0"/>
+              <w:rPr/>
             </w:pPr>
             <w:r>
               <w:rPr>
@@ -5895,7 +5888,7 @@
         </w:tc>
         <w:tc>
           <w:tcPr>
-            <w:tcW w:w="2122" w:type="dxa"/>
+            <w:tcW w:w="2121" w:type="dxa"/>
             <w:tcBorders/>
             <w:shd w:fill="auto" w:val="clear"/>
             <w:vAlign w:val="center"/>
@@ -5903,12 +5896,10 @@
           <w:p>
             <w:pPr>
               <w:pStyle w:val="Normal"/>
-              <w:spacing w:before="57" w:after="57"/>
+              <w:spacing w:before="0" w:after="0"/>
+              <w:ind w:left="0" w:right="0" w:hanging="0"/>
               <w:jc w:val="center"/>
-              <w:rPr>
-                <w:sz w:val="20"/>
-                <w:szCs w:val="20"/>
-              </w:rPr>
+              <w:rPr/>
             </w:pPr>
             <w:r>
               <w:rPr>
@@ -5926,17 +5917,9 @@
     <w:p>
       <w:pPr>
         <w:pStyle w:val="Listados"/>
-        <w:ind w:left="0" w:hanging="0"/>
-        <w:rPr>
-          <w:rFonts w:ascii="Times New Roman" w:hAnsi="Times New Roman" w:cs="Times New Roman"/>
-          <w:b w:val="false"/>
-          <w:b w:val="false"/>
-          <w:bCs w:val="false"/>
-          <w:color w:val="auto"/>
-          <w:sz w:val="22"/>
-          <w:szCs w:val="22"/>
-          <w:lang w:val="pt-BR"/>
-        </w:rPr>
+        <w:spacing w:before="0" w:after="57"/>
+        <w:ind w:left="0" w:right="0" w:hanging="0"/>
+        <w:rPr/>
       </w:pPr>
       <w:r>
         <w:rPr>
@@ -5948,12 +5931,14 @@
           <w:szCs w:val="22"/>
           <w:lang w:val="pt-BR"/>
         </w:rPr>
+        <w:t>***FOR unidad IN ara.unidades***</w:t>
       </w:r>
     </w:p>
     <w:p>
       <w:pPr>
         <w:pStyle w:val="Listados"/>
-        <w:ind w:left="0" w:hanging="0"/>
+        <w:spacing w:before="0" w:after="57"/>
+        <w:ind w:left="0" w:right="0" w:hanging="0"/>
         <w:rPr/>
       </w:pPr>
       <w:r>
@@ -5961,12 +5946,12 @@
           <w:rFonts w:cs="Times New Roman" w:ascii="Times New Roman" w:hAnsi="Times New Roman"/>
           <w:b w:val="false"/>
           <w:bCs w:val="false"/>
-          <w:color w:val="auto"/>
-          <w:sz w:val="22"/>
-          <w:szCs w:val="22"/>
-          <w:lang w:val="pt-BR"/>
-        </w:rPr>
-        <w:t>***FOR unidad IN ara.unidades***</w:t>
+          <w:color w:val="FFFFFF"/>
+          <w:sz w:val="4"/>
+          <w:szCs w:val="4"/>
+          <w:lang w:val="pt-BR"/>
+        </w:rPr>
+        <w:t>_</w:t>
       </w:r>
     </w:p>
     <w:tbl>
@@ -5976,9 +5961,9 @@
         <w:jc w:val="left"/>
         <w:tblInd w:w="0" w:type="dxa"/>
         <w:tblCellMar>
-          <w:top w:w="55" w:type="dxa"/>
+          <w:top w:w="0" w:type="dxa"/>
           <w:left w:w="108" w:type="dxa"/>
-          <w:bottom w:w="55" w:type="dxa"/>
+          <w:bottom w:w="0" w:type="dxa"/>
           <w:right w:w="108" w:type="dxa"/>
         </w:tblCellMar>
         <w:tblLook w:val="04a0" w:noVBand="1" w:noHBand="0" w:lastColumn="0" w:firstColumn="1" w:lastRow="0" w:firstRow="1"/>
@@ -5986,12 +5971,13 @@
       <w:tblGrid>
         <w:gridCol w:w="2124"/>
         <w:gridCol w:w="2125"/>
-        <w:gridCol w:w="2126"/>
-        <w:gridCol w:w="2122"/>
+        <w:gridCol w:w="2127"/>
+        <w:gridCol w:w="2121"/>
       </w:tblGrid>
       <w:tr>
         <w:trPr>
-          <w:trHeight w:val="340" w:hRule="atLeast"/>
+          <w:trHeight w:val="283" w:hRule="exact"/>
+          <w:cantSplit w:val="true"/>
         </w:trPr>
         <w:tc>
           <w:tcPr>
@@ -6005,7 +5991,8 @@
             <w:pPr>
               <w:pStyle w:val="Normal"/>
               <w:keepNext w:val="true"/>
-              <w:spacing w:before="57" w:after="57"/>
+              <w:spacing w:before="0" w:after="0"/>
+              <w:ind w:left="0" w:right="0" w:hanging="0"/>
               <w:jc w:val="center"/>
               <w:rPr/>
             </w:pPr>
@@ -6024,13 +6011,16 @@
       </w:tr>
       <w:tr>
         <w:trPr>
-          <w:trHeight w:val="340" w:hRule="atLeast"/>
+          <w:trHeight w:val="283" w:hRule="exact"/>
+          <w:cantSplit w:val="true"/>
         </w:trPr>
         <w:tc>
           <w:tcPr>
             <w:tcW w:w="2124" w:type="dxa"/>
             <w:tcBorders>
               <w:top w:val="nil"/>
+              <w:right w:val="nil"/>
+              <w:insideV w:val="nil"/>
             </w:tcBorders>
             <w:shd w:fill="FFFFFF" w:val="clear"/>
             <w:vAlign w:val="center"/>
@@ -6042,6 +6032,7 @@
               <w:widowControl w:val="false"/>
               <w:bidi w:val="0"/>
               <w:spacing w:before="0" w:after="0"/>
+              <w:ind w:left="0" w:right="0" w:hanging="0"/>
               <w:jc w:val="both"/>
               <w:rPr/>
             </w:pPr>
@@ -6061,6 +6052,9 @@
             <w:tcW w:w="2125" w:type="dxa"/>
             <w:tcBorders>
               <w:top w:val="nil"/>
+              <w:left w:val="nil"/>
+              <w:right w:val="nil"/>
+              <w:insideV w:val="nil"/>
             </w:tcBorders>
             <w:shd w:fill="FFFFFF" w:val="clear"/>
             <w:vAlign w:val="center"/>
@@ -6069,6 +6063,7 @@
             <w:pPr>
               <w:pStyle w:val="Normal"/>
               <w:spacing w:before="0" w:after="0"/>
+              <w:ind w:left="0" w:right="0" w:hanging="0"/>
               <w:jc w:val="center"/>
               <w:rPr/>
             </w:pPr>
@@ -6094,7 +6089,40 @@
         </w:tc>
         <w:tc>
           <w:tcPr>
-            <w:tcW w:w="2126" w:type="dxa"/>
+            <w:tcW w:w="2127" w:type="dxa"/>
+            <w:tcBorders>
+              <w:top w:val="nil"/>
+              <w:left w:val="nil"/>
+              <w:right w:val="nil"/>
+              <w:insideV w:val="nil"/>
+            </w:tcBorders>
+            <w:shd w:fill="FFFFFF" w:val="clear"/>
+            <w:vAlign w:val="center"/>
+          </w:tcPr>
+          <w:p>
+            <w:pPr>
+              <w:pStyle w:val="Normal"/>
+              <w:widowControl w:val="false"/>
+              <w:bidi w:val="0"/>
+              <w:spacing w:before="0" w:after="0"/>
+              <w:ind w:left="0" w:right="0" w:hanging="0"/>
+              <w:jc w:val="both"/>
+              <w:rPr/>
+            </w:pPr>
+            <w:r>
+              <w:rPr>
+                <w:rFonts w:cs="Times New Roman" w:ascii="Times New Roman" w:hAnsi="Times New Roman"/>
+                <w:b/>
+                <w:sz w:val="20"/>
+                <w:lang w:val="pt-BR"/>
+              </w:rPr>
+              <w:t xml:space="preserve">Provincia: </w:t>
+            </w:r>
+          </w:p>
+        </w:tc>
+        <w:tc>
+          <w:tcPr>
+            <w:tcW w:w="2121" w:type="dxa"/>
             <w:tcBorders>
               <w:top w:val="nil"/>
             </w:tcBorders>
@@ -6104,9 +6132,47 @@
           <w:p>
             <w:pPr>
               <w:pStyle w:val="Normal"/>
+              <w:spacing w:before="0" w:after="0"/>
+              <w:ind w:left="0" w:right="0" w:hanging="0"/>
+              <w:jc w:val="center"/>
+              <w:rPr/>
+            </w:pPr>
+            <w:r>
+              <w:rPr>
+                <w:rFonts w:cs="Times New Roman" w:ascii="Times New Roman" w:hAnsi="Times New Roman"/>
+                <w:b w:val="false"/>
+                <w:bCs w:val="false"/>
+                <w:sz w:val="20"/>
+                <w:lang w:val="pt-BR"/>
+              </w:rPr>
+              <w:t>***= $unidad.datos.Provincia***</w:t>
+            </w:r>
+          </w:p>
+        </w:tc>
+      </w:tr>
+      <w:tr>
+        <w:trPr>
+          <w:trHeight w:val="283" w:hRule="exact"/>
+          <w:cantSplit w:val="true"/>
+        </w:trPr>
+        <w:tc>
+          <w:tcPr>
+            <w:tcW w:w="2124" w:type="dxa"/>
+            <w:tcBorders>
+              <w:top w:val="nil"/>
+              <w:right w:val="nil"/>
+              <w:insideV w:val="nil"/>
+            </w:tcBorders>
+            <w:shd w:fill="FFFFFF" w:val="clear"/>
+            <w:vAlign w:val="center"/>
+          </w:tcPr>
+          <w:p>
+            <w:pPr>
+              <w:pStyle w:val="Normal"/>
               <w:widowControl w:val="false"/>
               <w:bidi w:val="0"/>
               <w:spacing w:before="0" w:after="0"/>
+              <w:ind w:left="0" w:right="0" w:hanging="0"/>
               <w:jc w:val="both"/>
               <w:rPr/>
             </w:pPr>
@@ -6117,13 +6183,76 @@
                 <w:sz w:val="20"/>
                 <w:lang w:val="pt-BR"/>
               </w:rPr>
-              <w:t xml:space="preserve">Provincia: </w:t>
+              <w:t xml:space="preserve">Telefone: </w:t>
             </w:r>
           </w:p>
         </w:tc>
         <w:tc>
           <w:tcPr>
-            <w:tcW w:w="2122" w:type="dxa"/>
+            <w:tcW w:w="2125" w:type="dxa"/>
+            <w:tcBorders>
+              <w:top w:val="nil"/>
+              <w:left w:val="nil"/>
+              <w:right w:val="nil"/>
+              <w:insideV w:val="nil"/>
+            </w:tcBorders>
+            <w:shd w:fill="FFFFFF" w:val="clear"/>
+            <w:vAlign w:val="center"/>
+          </w:tcPr>
+          <w:p>
+            <w:pPr>
+              <w:pStyle w:val="Normal"/>
+              <w:spacing w:before="0" w:after="0"/>
+              <w:ind w:left="0" w:right="0" w:hanging="0"/>
+              <w:jc w:val="center"/>
+              <w:rPr/>
+            </w:pPr>
+            <w:r>
+              <w:rPr>
+                <w:rFonts w:cs="Times New Roman" w:ascii="Times New Roman" w:hAnsi="Times New Roman"/>
+                <w:sz w:val="20"/>
+                <w:lang w:val="pt-BR"/>
+              </w:rPr>
+              <w:t>***= $unidad.datos.Telefone***</w:t>
+            </w:r>
+          </w:p>
+        </w:tc>
+        <w:tc>
+          <w:tcPr>
+            <w:tcW w:w="2127" w:type="dxa"/>
+            <w:tcBorders>
+              <w:top w:val="nil"/>
+              <w:left w:val="nil"/>
+              <w:right w:val="nil"/>
+              <w:insideV w:val="nil"/>
+            </w:tcBorders>
+            <w:shd w:fill="FFFFFF" w:val="clear"/>
+            <w:vAlign w:val="center"/>
+          </w:tcPr>
+          <w:p>
+            <w:pPr>
+              <w:pStyle w:val="Normal"/>
+              <w:widowControl w:val="false"/>
+              <w:bidi w:val="0"/>
+              <w:spacing w:before="0" w:after="0"/>
+              <w:ind w:left="0" w:right="0" w:hanging="0"/>
+              <w:jc w:val="both"/>
+              <w:rPr/>
+            </w:pPr>
+            <w:r>
+              <w:rPr>
+                <w:rFonts w:cs="Times New Roman" w:ascii="Times New Roman" w:hAnsi="Times New Roman"/>
+                <w:b/>
+                <w:sz w:val="20"/>
+                <w:lang w:val="pt-BR"/>
+              </w:rPr>
+              <w:t xml:space="preserve">Fax: </w:t>
+            </w:r>
+          </w:p>
+        </w:tc>
+        <w:tc>
+          <w:tcPr>
+            <w:tcW w:w="2121" w:type="dxa"/>
             <w:tcBorders>
               <w:top w:val="nil"/>
             </w:tcBorders>
@@ -6134,123 +6263,7 @@
             <w:pPr>
               <w:pStyle w:val="Normal"/>
               <w:spacing w:before="0" w:after="0"/>
-              <w:jc w:val="center"/>
-              <w:rPr/>
-            </w:pPr>
-            <w:r>
-              <w:rPr>
-                <w:rFonts w:cs="Times New Roman" w:ascii="Times New Roman" w:hAnsi="Times New Roman"/>
-                <w:b w:val="false"/>
-                <w:bCs w:val="false"/>
-                <w:sz w:val="20"/>
-                <w:lang w:val="pt-BR"/>
-              </w:rPr>
-              <w:t>***= $unidad.datos.Provincia***</w:t>
-            </w:r>
-          </w:p>
-        </w:tc>
-      </w:tr>
-      <w:tr>
-        <w:trPr>
-          <w:trHeight w:val="340" w:hRule="atLeast"/>
-        </w:trPr>
-        <w:tc>
-          <w:tcPr>
-            <w:tcW w:w="2124" w:type="dxa"/>
-            <w:tcBorders>
-              <w:top w:val="nil"/>
-            </w:tcBorders>
-            <w:shd w:fill="FFFFFF" w:val="clear"/>
-            <w:vAlign w:val="center"/>
-          </w:tcPr>
-          <w:p>
-            <w:pPr>
-              <w:pStyle w:val="Normal"/>
-              <w:widowControl w:val="false"/>
-              <w:bidi w:val="0"/>
-              <w:spacing w:before="0" w:after="0"/>
-              <w:jc w:val="both"/>
-              <w:rPr/>
-            </w:pPr>
-            <w:r>
-              <w:rPr>
-                <w:rFonts w:cs="Times New Roman" w:ascii="Times New Roman" w:hAnsi="Times New Roman"/>
-                <w:b/>
-                <w:sz w:val="20"/>
-                <w:lang w:val="pt-BR"/>
-              </w:rPr>
-              <w:t xml:space="preserve">Telefone: </w:t>
-            </w:r>
-          </w:p>
-        </w:tc>
-        <w:tc>
-          <w:tcPr>
-            <w:tcW w:w="2125" w:type="dxa"/>
-            <w:tcBorders>
-              <w:top w:val="nil"/>
-            </w:tcBorders>
-            <w:shd w:fill="FFFFFF" w:val="clear"/>
-            <w:vAlign w:val="center"/>
-          </w:tcPr>
-          <w:p>
-            <w:pPr>
-              <w:pStyle w:val="Normal"/>
-              <w:spacing w:before="0" w:after="0"/>
-              <w:jc w:val="center"/>
-              <w:rPr/>
-            </w:pPr>
-            <w:r>
-              <w:rPr>
-                <w:rFonts w:cs="Times New Roman" w:ascii="Times New Roman" w:hAnsi="Times New Roman"/>
-                <w:sz w:val="20"/>
-                <w:lang w:val="pt-BR"/>
-              </w:rPr>
-              <w:t>***= $unidad.datos.Telefone***</w:t>
-            </w:r>
-          </w:p>
-        </w:tc>
-        <w:tc>
-          <w:tcPr>
-            <w:tcW w:w="2126" w:type="dxa"/>
-            <w:tcBorders>
-              <w:top w:val="nil"/>
-            </w:tcBorders>
-            <w:shd w:fill="FFFFFF" w:val="clear"/>
-            <w:vAlign w:val="center"/>
-          </w:tcPr>
-          <w:p>
-            <w:pPr>
-              <w:pStyle w:val="Normal"/>
-              <w:widowControl w:val="false"/>
-              <w:bidi w:val="0"/>
-              <w:spacing w:before="0" w:after="0"/>
-              <w:jc w:val="both"/>
-              <w:rPr/>
-            </w:pPr>
-            <w:r>
-              <w:rPr>
-                <w:rFonts w:cs="Times New Roman" w:ascii="Times New Roman" w:hAnsi="Times New Roman"/>
-                <w:b/>
-                <w:sz w:val="20"/>
-                <w:lang w:val="pt-BR"/>
-              </w:rPr>
-              <w:t xml:space="preserve">Fax: </w:t>
-            </w:r>
-          </w:p>
-        </w:tc>
-        <w:tc>
-          <w:tcPr>
-            <w:tcW w:w="2122" w:type="dxa"/>
-            <w:tcBorders>
-              <w:top w:val="nil"/>
-            </w:tcBorders>
-            <w:shd w:fill="FFFFFF" w:val="clear"/>
-            <w:vAlign w:val="center"/>
-          </w:tcPr>
-          <w:p>
-            <w:pPr>
-              <w:pStyle w:val="Normal"/>
-              <w:spacing w:before="0" w:after="0"/>
+              <w:ind w:left="0" w:right="0" w:hanging="0"/>
               <w:jc w:val="center"/>
               <w:rPr/>
             </w:pPr>
@@ -6272,35 +6285,7 @@
       <w:pPr>
         <w:pStyle w:val="Textopreformateado"/>
         <w:widowControl w:val="false"/>
-        <w:spacing w:before="120" w:after="120"/>
-        <w:ind w:left="0" w:hanging="0"/>
-        <w:jc w:val="left"/>
-        <w:rPr>
-          <w:rFonts w:ascii="Times New Roman" w:hAnsi="Times New Roman" w:eastAsia="Times New Roman" w:cs="Times New Roman"/>
-          <w:b w:val="false"/>
-          <w:b w:val="false"/>
-          <w:bCs w:val="false"/>
-          <w:color w:val="000000"/>
-          <w:kern w:val="0"/>
-          <w:lang w:val="pt-BR" w:eastAsia="es-ES" w:bidi="ar-SA"/>
-        </w:rPr>
-      </w:pPr>
-      <w:r>
-        <w:rPr>
-          <w:rFonts w:eastAsia="Times New Roman" w:cs="Times New Roman" w:ascii="Times New Roman" w:hAnsi="Times New Roman"/>
-          <w:b w:val="false"/>
-          <w:bCs w:val="false"/>
-          <w:color w:val="000000"/>
-          <w:kern w:val="0"/>
-          <w:lang w:val="pt-BR" w:eastAsia="es-ES" w:bidi="ar-SA"/>
-        </w:rPr>
-      </w:r>
-    </w:p>
-    <w:p>
-      <w:pPr>
-        <w:pStyle w:val="Textopreformateado"/>
-        <w:widowControl w:val="false"/>
-        <w:spacing w:before="120" w:after="120"/>
+        <w:spacing w:before="0" w:after="0"/>
         <w:ind w:left="0" w:hanging="0"/>
         <w:jc w:val="left"/>
         <w:rPr/>
@@ -6383,7 +6368,7 @@
       <mc:AlternateContent>
         <mc:Choice Requires="wps">
           <w:drawing>
-            <wp:anchor behindDoc="1" distT="0" distB="0" distL="114300" distR="114300" simplePos="0" locked="0" layoutInCell="1" allowOverlap="1" relativeHeight="9" wp14:anchorId="26E015D3">
+            <wp:anchor behindDoc="1" distT="0" distB="0" distL="114300" distR="114300" simplePos="0" locked="0" layoutInCell="1" allowOverlap="1" relativeHeight="8" wp14:anchorId="26E015D3">
               <wp:simplePos x="0" y="0"/>
               <wp:positionH relativeFrom="margin">
                 <wp:align>right</wp:align>
@@ -6391,7 +6376,7 @@
               <wp:positionV relativeFrom="paragraph">
                 <wp:posOffset>42545</wp:posOffset>
               </wp:positionV>
-              <wp:extent cx="651510" cy="147320"/>
+              <wp:extent cx="654685" cy="150495"/>
               <wp:effectExtent l="0" t="0" r="12700" b="3175"/>
               <wp:wrapNone/>
               <wp:docPr id="2" name="Text Box 1"/>
@@ -6402,7 +6387,7 @@
                     <wps:spPr>
                       <a:xfrm>
                         <a:off x="0" y="0"/>
-                        <a:ext cx="650880" cy="146520"/>
+                        <a:ext cx="654120" cy="149760"/>
                       </a:xfrm>
                       <a:prstGeom prst="rect">
                         <a:avLst/>
@@ -6457,7 +6442,7 @@
                               <w:szCs w:val="20"/>
                               <w:rFonts w:cs="Calibri"/>
                             </w:rPr>
-                            <w:t>7</w:t>
+                            <w:t>5</w:t>
                           </w:r>
                           <w:r>
                             <w:rPr>
@@ -6490,7 +6475,7 @@
         </mc:Choice>
         <mc:Fallback>
           <w:pict>
-            <v:rect id="shape_0" ID="Text Box 1" stroked="f" style="position:absolute;margin-left:363.9pt;margin-top:3.35pt;width:51.2pt;height:11.5pt;mso-position-horizontal:right;mso-position-horizontal-relative:margin" wp14:anchorId="26E015D3">
+            <v:rect id="shape_0" ID="Text Box 1" stroked="f" style="position:absolute;margin-left:363.65pt;margin-top:3.35pt;width:51.45pt;height:11.75pt;mso-position-horizontal:right;mso-position-horizontal-relative:margin" wp14:anchorId="26E015D3">
               <w10:wrap type="square"/>
               <v:fill o:detectmouseclick="t" on="false"/>
               <v:stroke color="#3465a4" joinstyle="round" endcap="flat"/>
@@ -6533,7 +6518,7 @@
                         <w:szCs w:val="20"/>
                         <w:rFonts w:cs="Calibri"/>
                       </w:rPr>
-                      <w:t>7</w:t>
+                      <w:t>5</w:t>
                     </w:r>
                     <w:r>
                       <w:rPr>
@@ -6602,7 +6587,7 @@
       <w:tblInd w:w="0" w:type="dxa"/>
       <w:tblCellMar>
         <w:top w:w="55" w:type="dxa"/>
-        <w:left w:w="233" w:type="dxa"/>
+        <w:left w:w="258" w:type="dxa"/>
         <w:bottom w:w="55" w:type="dxa"/>
         <w:right w:w="108" w:type="dxa"/>
       </w:tblCellMar>
@@ -6641,22 +6626,20 @@
             <w:rPr>
               <w:rFonts w:cs="Times New Roman" w:ascii="Times New Roman" w:hAnsi="Times New Roman"/>
               <w:b/>
-              <w:sz w:val="18"/>
+              <w:bCs/>
+              <w:sz w:val="16"/>
+              <w:szCs w:val="16"/>
               <w:lang w:val="pt-BR"/>
             </w:rPr>
-            <w:t>***=ara.name***</w:t>
+            <w:t xml:space="preserve">***=ara.name*** </w:t>
           </w:r>
         </w:p>
         <w:p>
           <w:pPr>
-            <w:pStyle w:val="Listados"/>
+            <w:pStyle w:val="Normal"/>
             <w:spacing w:before="20" w:after="20"/>
-            <w:ind w:left="0" w:hanging="0"/>
             <w:jc w:val="left"/>
-            <w:rPr>
-              <w:sz w:val="16"/>
-              <w:szCs w:val="16"/>
-            </w:rPr>
+            <w:rPr/>
           </w:pPr>
           <w:r>
             <w:rPr>
@@ -6667,19 +6650,15 @@
               <w:szCs w:val="16"/>
               <w:lang w:val="pt-BR"/>
             </w:rPr>
-            <w:t>***EXEC</w:t>
+            <w:t>***=ara.endereco[0]***</w:t>
           </w:r>
         </w:p>
         <w:p>
           <w:pPr>
-            <w:pStyle w:val="Listados"/>
+            <w:pStyle w:val="Normal"/>
             <w:spacing w:before="20" w:after="20"/>
-            <w:ind w:left="0" w:hanging="0"/>
             <w:jc w:val="left"/>
-            <w:rPr>
-              <w:sz w:val="16"/>
-              <w:szCs w:val="16"/>
-            </w:rPr>
+            <w:rPr/>
           </w:pPr>
           <w:r>
             <w:rPr>
@@ -6690,99 +6669,7 @@
               <w:szCs w:val="16"/>
               <w:lang w:val="pt-BR"/>
             </w:rPr>
-            <w:t>var str = ara.endereco.split(", Cidade");</w:t>
-          </w:r>
-        </w:p>
-        <w:p>
-          <w:pPr>
-            <w:pStyle w:val="Listados"/>
-            <w:spacing w:before="20" w:after="20"/>
-            <w:ind w:left="0" w:hanging="0"/>
-            <w:jc w:val="left"/>
-            <w:rPr>
-              <w:sz w:val="16"/>
-              <w:szCs w:val="16"/>
-            </w:rPr>
-          </w:pPr>
-          <w:r>
-            <w:rPr>
-              <w:rFonts w:cs="Times New Roman" w:ascii="Times New Roman" w:hAnsi="Times New Roman"/>
-              <w:b w:val="false"/>
-              <w:bCs w:val="false"/>
-              <w:sz w:val="16"/>
-              <w:szCs w:val="16"/>
-              <w:lang w:val="pt-BR"/>
-            </w:rPr>
-            <w:t>***</w:t>
-          </w:r>
-        </w:p>
-        <w:p>
-          <w:pPr>
-            <w:pStyle w:val="Normal"/>
-            <w:spacing w:before="20" w:after="20"/>
-            <w:jc w:val="left"/>
-            <w:rPr>
-              <w:sz w:val="16"/>
-              <w:szCs w:val="16"/>
-            </w:rPr>
-          </w:pPr>
-          <w:r>
-            <w:rPr>
-              <w:rFonts w:cs="Times New Roman" w:ascii="Times New Roman" w:hAnsi="Times New Roman"/>
-              <w:b w:val="false"/>
-              <w:bCs w:val="false"/>
-              <w:sz w:val="16"/>
-              <w:szCs w:val="16"/>
-              <w:lang w:val="pt-BR"/>
-            </w:rPr>
-            <w:t>***=</w:t>
-          </w:r>
-          <w:bookmarkStart w:id="2" w:name="__DdeLink__14321_2720360597"/>
-          <w:r>
-            <w:rPr>
-              <w:rFonts w:cs="Times New Roman" w:ascii="Times New Roman" w:hAnsi="Times New Roman"/>
-              <w:b w:val="false"/>
-              <w:bCs w:val="false"/>
-              <w:sz w:val="16"/>
-              <w:szCs w:val="16"/>
-              <w:lang w:val="pt-BR"/>
-            </w:rPr>
-            <w:t>str</w:t>
-          </w:r>
-          <w:bookmarkEnd w:id="2"/>
-          <w:r>
-            <w:rPr>
-              <w:rFonts w:cs="Times New Roman" w:ascii="Times New Roman" w:hAnsi="Times New Roman"/>
-              <w:b w:val="false"/>
-              <w:bCs w:val="false"/>
-              <w:sz w:val="16"/>
-              <w:szCs w:val="16"/>
-              <w:lang w:val="pt-BR"/>
-            </w:rPr>
-            <w:t>[0]***</w:t>
-          </w:r>
-        </w:p>
-        <w:p>
-          <w:pPr>
-            <w:pStyle w:val="Normal"/>
-            <w:spacing w:before="20" w:after="20"/>
-            <w:jc w:val="left"/>
-            <w:rPr>
-              <w:b w:val="false"/>
-              <w:b w:val="false"/>
-              <w:bCs w:val="false"/>
-            </w:rPr>
-          </w:pPr>
-          <w:r>
-            <w:rPr>
-              <w:rFonts w:cs="Times New Roman" w:ascii="Times New Roman" w:hAnsi="Times New Roman"/>
-              <w:b w:val="false"/>
-              <w:bCs w:val="false"/>
-              <w:sz w:val="16"/>
-              <w:szCs w:val="16"/>
-              <w:lang w:val="pt-BR"/>
-            </w:rPr>
-            <w:t>Cidade***=str[1]***</w:t>
+            <w:t>***=ara.endereco[1]***.</w:t>
           </w:r>
         </w:p>
       </w:tc>
@@ -6815,7 +6702,7 @@
               <w:sz w:val="18"/>
               <w:lang w:val="pt-BR"/>
             </w:rPr>
-            <w:t>***IMAGE imageGenerator(ara.logoUrl, 4.5)***</w:t>
+            <w:t>***IMAGE imageGenerator(ara.logoUrl, 6, 2)***</w:t>
           </w:r>
         </w:p>
       </w:tc>
@@ -7441,6 +7328,7 @@
         </w:tabs>
         <w:ind w:left="720" w:hanging="360"/>
       </w:pPr>
+      <w:rPr/>
     </w:lvl>
     <w:lvl w:ilvl="1">
       <w:start w:val="1"/>
@@ -7453,6 +7341,7 @@
         </w:tabs>
         <w:ind w:left="1080" w:hanging="360"/>
       </w:pPr>
+      <w:rPr/>
     </w:lvl>
     <w:lvl w:ilvl="2">
       <w:start w:val="1"/>
@@ -7465,6 +7354,7 @@
         </w:tabs>
         <w:ind w:left="1440" w:hanging="360"/>
       </w:pPr>
+      <w:rPr/>
     </w:lvl>
     <w:lvl w:ilvl="3">
       <w:start w:val="1"/>
@@ -7477,6 +7367,7 @@
         </w:tabs>
         <w:ind w:left="1800" w:hanging="360"/>
       </w:pPr>
+      <w:rPr/>
     </w:lvl>
     <w:lvl w:ilvl="4">
       <w:start w:val="1"/>
@@ -7489,6 +7380,7 @@
         </w:tabs>
         <w:ind w:left="2160" w:hanging="360"/>
       </w:pPr>
+      <w:rPr/>
     </w:lvl>
     <w:lvl w:ilvl="5">
       <w:start w:val="1"/>
@@ -7501,6 +7393,7 @@
         </w:tabs>
         <w:ind w:left="2520" w:hanging="360"/>
       </w:pPr>
+      <w:rPr/>
     </w:lvl>
     <w:lvl w:ilvl="6">
       <w:start w:val="1"/>
@@ -7513,6 +7406,7 @@
         </w:tabs>
         <w:ind w:left="2880" w:hanging="360"/>
       </w:pPr>
+      <w:rPr/>
     </w:lvl>
     <w:lvl w:ilvl="7">
       <w:start w:val="1"/>
@@ -7525,6 +7419,7 @@
         </w:tabs>
         <w:ind w:left="3240" w:hanging="360"/>
       </w:pPr>
+      <w:rPr/>
     </w:lvl>
     <w:lvl w:ilvl="8">
       <w:start w:val="1"/>
@@ -7537,6 +7432,7 @@
         </w:tabs>
         <w:ind w:left="3600" w:hanging="360"/>
       </w:pPr>
+      <w:rPr/>
     </w:lvl>
   </w:abstractNum>
   <w:abstractNum w:abstractNumId="7">
@@ -10040,6 +9936,321 @@
       <w:rFonts w:cs="OpenSymbol"/>
     </w:rPr>
   </w:style>
+  <w:style w:type="character" w:styleId="ListLabel231">
+    <w:name w:val="ListLabel 231"/>
+    <w:qFormat/>
+    <w:rPr>
+      <w:rFonts w:cs="OpenSymbol"/>
+    </w:rPr>
+  </w:style>
+  <w:style w:type="character" w:styleId="ListLabel232">
+    <w:name w:val="ListLabel 232"/>
+    <w:qFormat/>
+    <w:rPr>
+      <w:rFonts w:cs="OpenSymbol"/>
+    </w:rPr>
+  </w:style>
+  <w:style w:type="character" w:styleId="ListLabel233">
+    <w:name w:val="ListLabel 233"/>
+    <w:qFormat/>
+    <w:rPr>
+      <w:rFonts w:cs="OpenSymbol"/>
+    </w:rPr>
+  </w:style>
+  <w:style w:type="character" w:styleId="ListLabel234">
+    <w:name w:val="ListLabel 234"/>
+    <w:qFormat/>
+    <w:rPr>
+      <w:rFonts w:cs="OpenSymbol"/>
+    </w:rPr>
+  </w:style>
+  <w:style w:type="character" w:styleId="ListLabel235">
+    <w:name w:val="ListLabel 235"/>
+    <w:qFormat/>
+    <w:rPr>
+      <w:rFonts w:cs="OpenSymbol"/>
+    </w:rPr>
+  </w:style>
+  <w:style w:type="character" w:styleId="ListLabel236">
+    <w:name w:val="ListLabel 236"/>
+    <w:qFormat/>
+    <w:rPr>
+      <w:rFonts w:cs="OpenSymbol"/>
+    </w:rPr>
+  </w:style>
+  <w:style w:type="character" w:styleId="ListLabel237">
+    <w:name w:val="ListLabel 237"/>
+    <w:qFormat/>
+    <w:rPr>
+      <w:rFonts w:cs="OpenSymbol"/>
+    </w:rPr>
+  </w:style>
+  <w:style w:type="character" w:styleId="ListLabel238">
+    <w:name w:val="ListLabel 238"/>
+    <w:qFormat/>
+    <w:rPr>
+      <w:rFonts w:cs="OpenSymbol"/>
+    </w:rPr>
+  </w:style>
+  <w:style w:type="character" w:styleId="ListLabel239">
+    <w:name w:val="ListLabel 239"/>
+    <w:qFormat/>
+    <w:rPr>
+      <w:rFonts w:cs="OpenSymbol"/>
+    </w:rPr>
+  </w:style>
+  <w:style w:type="character" w:styleId="ListLabel240">
+    <w:name w:val="ListLabel 240"/>
+    <w:qFormat/>
+    <w:rPr>
+      <w:rFonts w:cs="OpenSymbol"/>
+    </w:rPr>
+  </w:style>
+  <w:style w:type="character" w:styleId="ListLabel241">
+    <w:name w:val="ListLabel 241"/>
+    <w:qFormat/>
+    <w:rPr>
+      <w:rFonts w:cs="OpenSymbol"/>
+    </w:rPr>
+  </w:style>
+  <w:style w:type="character" w:styleId="ListLabel242">
+    <w:name w:val="ListLabel 242"/>
+    <w:qFormat/>
+    <w:rPr>
+      <w:rFonts w:cs="OpenSymbol"/>
+    </w:rPr>
+  </w:style>
+  <w:style w:type="character" w:styleId="ListLabel243">
+    <w:name w:val="ListLabel 243"/>
+    <w:qFormat/>
+    <w:rPr>
+      <w:rFonts w:cs="OpenSymbol"/>
+    </w:rPr>
+  </w:style>
+  <w:style w:type="character" w:styleId="ListLabel244">
+    <w:name w:val="ListLabel 244"/>
+    <w:qFormat/>
+    <w:rPr>
+      <w:rFonts w:cs="OpenSymbol"/>
+    </w:rPr>
+  </w:style>
+  <w:style w:type="character" w:styleId="ListLabel245">
+    <w:name w:val="ListLabel 245"/>
+    <w:qFormat/>
+    <w:rPr>
+      <w:rFonts w:cs="OpenSymbol"/>
+    </w:rPr>
+  </w:style>
+  <w:style w:type="character" w:styleId="ListLabel246">
+    <w:name w:val="ListLabel 246"/>
+    <w:qFormat/>
+    <w:rPr>
+      <w:rFonts w:cs="OpenSymbol"/>
+    </w:rPr>
+  </w:style>
+  <w:style w:type="character" w:styleId="ListLabel247">
+    <w:name w:val="ListLabel 247"/>
+    <w:qFormat/>
+    <w:rPr>
+      <w:rFonts w:cs="OpenSymbol"/>
+    </w:rPr>
+  </w:style>
+  <w:style w:type="character" w:styleId="ListLabel248">
+    <w:name w:val="ListLabel 248"/>
+    <w:qFormat/>
+    <w:rPr>
+      <w:rFonts w:cs="OpenSymbol"/>
+    </w:rPr>
+  </w:style>
+  <w:style w:type="character" w:styleId="ListLabel249">
+    <w:name w:val="ListLabel 249"/>
+    <w:qFormat/>
+    <w:rPr>
+      <w:rFonts w:cs="OpenSymbol"/>
+    </w:rPr>
+  </w:style>
+  <w:style w:type="character" w:styleId="ListLabel250">
+    <w:name w:val="ListLabel 250"/>
+    <w:qFormat/>
+    <w:rPr>
+      <w:rFonts w:cs="OpenSymbol"/>
+    </w:rPr>
+  </w:style>
+  <w:style w:type="character" w:styleId="ListLabel251">
+    <w:name w:val="ListLabel 251"/>
+    <w:qFormat/>
+    <w:rPr>
+      <w:rFonts w:cs="OpenSymbol"/>
+    </w:rPr>
+  </w:style>
+  <w:style w:type="character" w:styleId="ListLabel252">
+    <w:name w:val="ListLabel 252"/>
+    <w:qFormat/>
+    <w:rPr>
+      <w:rFonts w:cs="OpenSymbol"/>
+    </w:rPr>
+  </w:style>
+  <w:style w:type="character" w:styleId="ListLabel253">
+    <w:name w:val="ListLabel 253"/>
+    <w:qFormat/>
+    <w:rPr>
+      <w:rFonts w:cs="OpenSymbol"/>
+    </w:rPr>
+  </w:style>
+  <w:style w:type="character" w:styleId="ListLabel254">
+    <w:name w:val="ListLabel 254"/>
+    <w:qFormat/>
+    <w:rPr>
+      <w:rFonts w:cs="OpenSymbol"/>
+    </w:rPr>
+  </w:style>
+  <w:style w:type="character" w:styleId="ListLabel255">
+    <w:name w:val="ListLabel 255"/>
+    <w:qFormat/>
+    <w:rPr>
+      <w:rFonts w:cs="OpenSymbol"/>
+    </w:rPr>
+  </w:style>
+  <w:style w:type="character" w:styleId="ListLabel256">
+    <w:name w:val="ListLabel 256"/>
+    <w:qFormat/>
+    <w:rPr>
+      <w:rFonts w:cs="OpenSymbol"/>
+    </w:rPr>
+  </w:style>
+  <w:style w:type="character" w:styleId="ListLabel257">
+    <w:name w:val="ListLabel 257"/>
+    <w:qFormat/>
+    <w:rPr>
+      <w:rFonts w:cs="OpenSymbol"/>
+    </w:rPr>
+  </w:style>
+  <w:style w:type="character" w:styleId="ListLabel258">
+    <w:name w:val="ListLabel 258"/>
+    <w:qFormat/>
+    <w:rPr>
+      <w:rFonts w:cs="OpenSymbol"/>
+    </w:rPr>
+  </w:style>
+  <w:style w:type="character" w:styleId="ListLabel259">
+    <w:name w:val="ListLabel 259"/>
+    <w:qFormat/>
+    <w:rPr>
+      <w:rFonts w:cs="OpenSymbol"/>
+    </w:rPr>
+  </w:style>
+  <w:style w:type="character" w:styleId="ListLabel260">
+    <w:name w:val="ListLabel 260"/>
+    <w:qFormat/>
+    <w:rPr>
+      <w:rFonts w:cs="OpenSymbol"/>
+    </w:rPr>
+  </w:style>
+  <w:style w:type="character" w:styleId="ListLabel261">
+    <w:name w:val="ListLabel 261"/>
+    <w:qFormat/>
+    <w:rPr>
+      <w:rFonts w:cs="OpenSymbol"/>
+    </w:rPr>
+  </w:style>
+  <w:style w:type="character" w:styleId="ListLabel262">
+    <w:name w:val="ListLabel 262"/>
+    <w:qFormat/>
+    <w:rPr>
+      <w:rFonts w:cs="OpenSymbol"/>
+    </w:rPr>
+  </w:style>
+  <w:style w:type="character" w:styleId="ListLabel263">
+    <w:name w:val="ListLabel 263"/>
+    <w:qFormat/>
+    <w:rPr>
+      <w:rFonts w:cs="OpenSymbol"/>
+    </w:rPr>
+  </w:style>
+  <w:style w:type="character" w:styleId="ListLabel264">
+    <w:name w:val="ListLabel 264"/>
+    <w:qFormat/>
+    <w:rPr>
+      <w:rFonts w:cs="OpenSymbol"/>
+    </w:rPr>
+  </w:style>
+  <w:style w:type="character" w:styleId="ListLabel265">
+    <w:name w:val="ListLabel 265"/>
+    <w:qFormat/>
+    <w:rPr>
+      <w:rFonts w:cs="OpenSymbol"/>
+    </w:rPr>
+  </w:style>
+  <w:style w:type="character" w:styleId="ListLabel266">
+    <w:name w:val="ListLabel 266"/>
+    <w:qFormat/>
+    <w:rPr>
+      <w:rFonts w:cs="OpenSymbol"/>
+    </w:rPr>
+  </w:style>
+  <w:style w:type="character" w:styleId="ListLabel267">
+    <w:name w:val="ListLabel 267"/>
+    <w:qFormat/>
+    <w:rPr>
+      <w:rFonts w:cs="OpenSymbol"/>
+    </w:rPr>
+  </w:style>
+  <w:style w:type="character" w:styleId="ListLabel268">
+    <w:name w:val="ListLabel 268"/>
+    <w:qFormat/>
+    <w:rPr>
+      <w:rFonts w:cs="OpenSymbol"/>
+    </w:rPr>
+  </w:style>
+  <w:style w:type="character" w:styleId="ListLabel269">
+    <w:name w:val="ListLabel 269"/>
+    <w:qFormat/>
+    <w:rPr>
+      <w:rFonts w:cs="OpenSymbol"/>
+    </w:rPr>
+  </w:style>
+  <w:style w:type="character" w:styleId="ListLabel270">
+    <w:name w:val="ListLabel 270"/>
+    <w:qFormat/>
+    <w:rPr>
+      <w:rFonts w:cs="OpenSymbol"/>
+    </w:rPr>
+  </w:style>
+  <w:style w:type="character" w:styleId="ListLabel271">
+    <w:name w:val="ListLabel 271"/>
+    <w:qFormat/>
+    <w:rPr>
+      <w:rFonts w:cs="OpenSymbol"/>
+    </w:rPr>
+  </w:style>
+  <w:style w:type="character" w:styleId="ListLabel272">
+    <w:name w:val="ListLabel 272"/>
+    <w:qFormat/>
+    <w:rPr>
+      <w:rFonts w:cs="OpenSymbol"/>
+    </w:rPr>
+  </w:style>
+  <w:style w:type="character" w:styleId="ListLabel273">
+    <w:name w:val="ListLabel 273"/>
+    <w:qFormat/>
+    <w:rPr>
+      <w:rFonts w:cs="OpenSymbol"/>
+    </w:rPr>
+  </w:style>
+  <w:style w:type="character" w:styleId="ListLabel274">
+    <w:name w:val="ListLabel 274"/>
+    <w:qFormat/>
+    <w:rPr>
+      <w:rFonts w:cs="OpenSymbol"/>
+    </w:rPr>
+  </w:style>
+  <w:style w:type="character" w:styleId="ListLabel275">
+    <w:name w:val="ListLabel 275"/>
+    <w:qFormat/>
+    <w:rPr>
+      <w:rFonts w:cs="OpenSymbol"/>
+    </w:rPr>
+  </w:style>
   <w:style w:type="paragraph" w:styleId="Ttulo">
     <w:name w:val="Título"/>
     <w:basedOn w:val="Normal"/>

</xml_diff>

<commit_message>
Fixes a couple of cosmetic issues related to print licenses
</commit_message>
<xml_diff>
--- a/back/utentes/static/print-templates/Modelo_Concesao_SIRHA.docx
+++ b/back/utentes/static/print-templates/Modelo_Concesao_SIRHA.docx
@@ -10,11 +10,11 @@
         <w:tblInd w:w="0" w:type="dxa"/>
         <w:tblCellMar>
           <w:top w:w="55" w:type="dxa"/>
-          <w:left w:w="258" w:type="dxa"/>
+          <w:left w:w="263" w:type="dxa"/>
           <w:bottom w:w="55" w:type="dxa"/>
           <w:right w:w="108" w:type="dxa"/>
         </w:tblCellMar>
-        <w:tblLook w:val="04a0" w:noVBand="1" w:noHBand="0" w:lastColumn="0" w:firstColumn="1" w:lastRow="0" w:firstRow="1"/>
+        <w:tblLook w:noVBand="1" w:val="04a0" w:noHBand="0" w:lastColumn="0" w:firstColumn="1" w:lastRow="0" w:firstRow="1"/>
       </w:tblPr>
       <w:tblGrid>
         <w:gridCol w:w="8505"/>
@@ -160,7 +160,61 @@
                 <w:sz w:val="18"/>
                 <w:lang w:val="pt-BR" w:eastAsia="pt-BR"/>
               </w:rPr>
-              <w:t>***IMAGE imageGenerator(ara.logoUrl, 8, 3)***</w:t>
+              <w:t>***IMAGE imageGenerator(ara.</w:t>
+            </w:r>
+            <w:r>
+              <w:rPr>
+                <w:rFonts w:cs="Times New Roman" w:ascii="Times New Roman" w:hAnsi="Times New Roman"/>
+                <w:b/>
+                <w:sz w:val="18"/>
+                <w:lang w:val="pt-BR" w:eastAsia="pt-BR"/>
+              </w:rPr>
+              <w:t>portada</w:t>
+            </w:r>
+            <w:r>
+              <w:rPr>
+                <w:rFonts w:cs="Times New Roman" w:ascii="Times New Roman" w:hAnsi="Times New Roman"/>
+                <w:b/>
+                <w:sz w:val="18"/>
+                <w:lang w:val="pt-BR" w:eastAsia="pt-BR"/>
+              </w:rPr>
+              <w:t xml:space="preserve">Url, </w:t>
+            </w:r>
+            <w:r>
+              <w:rPr>
+                <w:rFonts w:cs="Times New Roman" w:ascii="Times New Roman" w:hAnsi="Times New Roman"/>
+                <w:b/>
+                <w:sz w:val="18"/>
+                <w:lang w:val="pt-BR" w:eastAsia="pt-BR"/>
+              </w:rPr>
+              <w:t>6</w:t>
+            </w:r>
+            <w:r>
+              <w:rPr>
+                <w:rFonts w:cs="Times New Roman" w:ascii="Times New Roman" w:hAnsi="Times New Roman"/>
+                <w:b/>
+                <w:sz w:val="18"/>
+                <w:lang w:val="pt-BR" w:eastAsia="pt-BR"/>
+              </w:rPr>
+              <w:t xml:space="preserve">, </w:t>
+            </w:r>
+            <w:r>
+              <w:rPr>
+                <w:rFonts w:cs="Times New Roman" w:ascii="Times New Roman" w:hAnsi="Times New Roman"/>
+                <w:b/>
+                <w:sz w:val="18"/>
+                <w:lang w:val="pt-BR" w:eastAsia="pt-BR"/>
+              </w:rPr>
+              <w:t>2</w:t>
+            </w:r>
+            <w:r>
+              <w:rPr>
+                <w:rFonts w:cs="Times New Roman" w:ascii="Times New Roman" w:hAnsi="Times New Roman"/>
+                <w:b/>
+                <w:sz w:val="18"/>
+                <w:lang w:val="pt-BR" w:eastAsia="pt-BR"/>
+              </w:rPr>
+              <w:t>)***</w:t>
             </w:r>
           </w:p>
         </w:tc>
@@ -799,7 +853,7 @@
           <w:bottom w:w="0" w:type="dxa"/>
           <w:right w:w="108" w:type="dxa"/>
         </w:tblCellMar>
-        <w:tblLook w:val="04a0" w:noVBand="1" w:noHBand="0" w:lastColumn="0" w:firstColumn="1" w:lastRow="0" w:firstRow="1"/>
+        <w:tblLook w:noVBand="1" w:val="04a0" w:noHBand="0" w:lastColumn="0" w:firstColumn="1" w:lastRow="0" w:firstRow="1"/>
       </w:tblPr>
       <w:tblGrid>
         <w:gridCol w:w="2123"/>
@@ -1493,7 +1547,7 @@
           <w:bottom w:w="0" w:type="dxa"/>
           <w:right w:w="108" w:type="dxa"/>
         </w:tblCellMar>
-        <w:tblLook w:val="04a0" w:noVBand="1" w:noHBand="0" w:lastColumn="0" w:firstColumn="1" w:lastRow="0" w:firstRow="1"/>
+        <w:tblLook w:noVBand="1" w:val="04a0" w:noHBand="0" w:lastColumn="0" w:firstColumn="1" w:lastRow="0" w:firstRow="1"/>
       </w:tblPr>
       <w:tblGrid>
         <w:gridCol w:w="2123"/>
@@ -2456,7 +2510,7 @@
           <w:bottom w:w="0" w:type="dxa"/>
           <w:right w:w="108" w:type="dxa"/>
         </w:tblCellMar>
-        <w:tblLook w:val="04a0" w:noVBand="1" w:noHBand="0" w:lastColumn="0" w:firstColumn="1" w:lastRow="0" w:firstRow="1"/>
+        <w:tblLook w:noVBand="1" w:val="04a0" w:noHBand="0" w:lastColumn="0" w:firstColumn="1" w:lastRow="0" w:firstRow="1"/>
       </w:tblPr>
       <w:tblGrid>
         <w:gridCol w:w="2123"/>
@@ -3093,7 +3147,7 @@
           <w:bottom w:w="0" w:type="dxa"/>
           <w:right w:w="108" w:type="dxa"/>
         </w:tblCellMar>
-        <w:tblLook w:val="04a0" w:noVBand="1" w:noHBand="0" w:lastColumn="0" w:firstColumn="1" w:lastRow="0" w:firstRow="1"/>
+        <w:tblLook w:noVBand="1" w:val="04a0" w:noHBand="0" w:lastColumn="0" w:firstColumn="1" w:lastRow="0" w:firstRow="1"/>
       </w:tblPr>
       <w:tblGrid>
         <w:gridCol w:w="4247"/>
@@ -3458,7 +3512,7 @@
           <w:bottom w:w="0" w:type="dxa"/>
           <w:right w:w="108" w:type="dxa"/>
         </w:tblCellMar>
-        <w:tblLook w:val="04a0" w:noVBand="1" w:noHBand="0" w:lastColumn="0" w:firstColumn="1" w:lastRow="0" w:firstRow="1"/>
+        <w:tblLook w:noVBand="1" w:val="04a0" w:noHBand="0" w:lastColumn="0" w:firstColumn="1" w:lastRow="0" w:firstRow="1"/>
       </w:tblPr>
       <w:tblGrid>
         <w:gridCol w:w="8495"/>
@@ -3580,7 +3634,7 @@
           <w:bottom w:w="0" w:type="dxa"/>
           <w:right w:w="108" w:type="dxa"/>
         </w:tblCellMar>
-        <w:tblLook w:val="04a0" w:noVBand="1" w:noHBand="0" w:lastColumn="0" w:firstColumn="1" w:lastRow="0" w:firstRow="1"/>
+        <w:tblLook w:noVBand="1" w:val="04a0" w:noHBand="0" w:lastColumn="0" w:firstColumn="1" w:lastRow="0" w:firstRow="1"/>
       </w:tblPr>
       <w:tblGrid>
         <w:gridCol w:w="8495"/>
@@ -3697,7 +3751,7 @@
           <w:bottom w:w="0" w:type="dxa"/>
           <w:right w:w="108" w:type="dxa"/>
         </w:tblCellMar>
-        <w:tblLook w:val="04a0" w:noVBand="1" w:noHBand="0" w:lastColumn="0" w:firstColumn="1" w:lastRow="0" w:firstRow="1"/>
+        <w:tblLook w:noVBand="1" w:val="04a0" w:noHBand="0" w:lastColumn="0" w:firstColumn="1" w:lastRow="0" w:firstRow="1"/>
       </w:tblPr>
       <w:tblGrid>
         <w:gridCol w:w="8495"/>
@@ -3759,7 +3813,6 @@
             <w:pPr>
               <w:pStyle w:val="Normal"/>
               <w:tabs>
-                <w:tab w:val="clear" w:pos="720"/>
                 <w:tab w:val="left" w:pos="3497" w:leader="none"/>
               </w:tabs>
               <w:spacing w:before="60" w:after="60"/>
@@ -4645,7 +4698,6 @@
       <w:pPr>
         <w:pStyle w:val="Normal"/>
         <w:tabs>
-          <w:tab w:val="clear" w:pos="720"/>
           <w:tab w:val="left" w:pos="2320" w:leader="none"/>
         </w:tabs>
         <w:spacing w:before="120" w:after="60"/>
@@ -4700,7 +4752,7 @@
           <w:bottom w:w="0" w:type="dxa"/>
           <w:right w:w="108" w:type="dxa"/>
         </w:tblCellMar>
-        <w:tblLook w:val="04a0" w:noVBand="1" w:noHBand="0" w:lastColumn="0" w:firstColumn="1" w:lastRow="0" w:firstRow="1"/>
+        <w:tblLook w:noVBand="1" w:val="04a0" w:noHBand="0" w:lastColumn="0" w:firstColumn="1" w:lastRow="0" w:firstRow="1"/>
       </w:tblPr>
       <w:tblGrid>
         <w:gridCol w:w="5381"/>
@@ -5536,7 +5588,7 @@
           <w:bottom w:w="0" w:type="dxa"/>
           <w:right w:w="108" w:type="dxa"/>
         </w:tblCellMar>
-        <w:tblLook w:val="04a0" w:noVBand="1" w:noHBand="0" w:lastColumn="0" w:firstColumn="1" w:lastRow="0" w:firstRow="1"/>
+        <w:tblLook w:noVBand="1" w:val="04a0" w:noHBand="0" w:lastColumn="0" w:firstColumn="1" w:lastRow="0" w:firstRow="1"/>
       </w:tblPr>
       <w:tblGrid>
         <w:gridCol w:w="2124"/>
@@ -5966,7 +6018,7 @@
           <w:bottom w:w="0" w:type="dxa"/>
           <w:right w:w="108" w:type="dxa"/>
         </w:tblCellMar>
-        <w:tblLook w:val="04a0" w:noVBand="1" w:noHBand="0" w:lastColumn="0" w:firstColumn="1" w:lastRow="0" w:firstRow="1"/>
+        <w:tblLook w:noVBand="1" w:val="04a0" w:noHBand="0" w:lastColumn="0" w:firstColumn="1" w:lastRow="0" w:firstRow="1"/>
       </w:tblPr>
       <w:tblGrid>
         <w:gridCol w:w="2124"/>
@@ -6325,7 +6377,6 @@
     <w:pPr>
       <w:pStyle w:val="Normal"/>
       <w:tabs>
-        <w:tab w:val="clear" w:pos="720"/>
         <w:tab w:val="left" w:pos="7024" w:leader="none"/>
       </w:tabs>
       <w:spacing w:before="60" w:after="60"/>
@@ -6376,7 +6427,7 @@
               <wp:positionV relativeFrom="paragraph">
                 <wp:posOffset>42545</wp:posOffset>
               </wp:positionV>
-              <wp:extent cx="654685" cy="150495"/>
+              <wp:extent cx="655320" cy="151130"/>
               <wp:effectExtent l="0" t="0" r="12700" b="3175"/>
               <wp:wrapNone/>
               <wp:docPr id="2" name="Text Box 1"/>
@@ -6387,7 +6438,7 @@
                     <wps:spPr>
                       <a:xfrm>
                         <a:off x="0" y="0"/>
-                        <a:ext cx="654120" cy="149760"/>
+                        <a:ext cx="654840" cy="150480"/>
                       </a:xfrm>
                       <a:prstGeom prst="rect">
                         <a:avLst/>
@@ -6442,7 +6493,7 @@
                               <w:szCs w:val="20"/>
                               <w:rFonts w:cs="Calibri"/>
                             </w:rPr>
-                            <w:t>5</w:t>
+                            <w:t>1</w:t>
                           </w:r>
                           <w:r>
                             <w:rPr>
@@ -6475,7 +6526,7 @@
         </mc:Choice>
         <mc:Fallback>
           <w:pict>
-            <v:rect id="shape_0" ID="Text Box 1" stroked="f" style="position:absolute;margin-left:363.65pt;margin-top:3.35pt;width:51.45pt;height:11.75pt;mso-position-horizontal:right;mso-position-horizontal-relative:margin" wp14:anchorId="26E015D3">
+            <v:rect id="shape_0" ID="Text Box 1" stroked="f" style="position:absolute;margin-left:363.6pt;margin-top:3.35pt;width:51.5pt;height:11.8pt;mso-position-horizontal:right;mso-position-horizontal-relative:margin" wp14:anchorId="26E015D3">
               <w10:wrap type="square"/>
               <v:fill o:detectmouseclick="t" on="false"/>
               <v:stroke color="#3465a4" joinstyle="round" endcap="flat"/>
@@ -6518,7 +6569,7 @@
                         <w:szCs w:val="20"/>
                         <w:rFonts w:cs="Calibri"/>
                       </w:rPr>
-                      <w:t>5</w:t>
+                      <w:t>1</w:t>
                     </w:r>
                     <w:r>
                       <w:rPr>
@@ -6587,11 +6638,11 @@
       <w:tblInd w:w="0" w:type="dxa"/>
       <w:tblCellMar>
         <w:top w:w="55" w:type="dxa"/>
-        <w:left w:w="258" w:type="dxa"/>
+        <w:left w:w="263" w:type="dxa"/>
         <w:bottom w:w="55" w:type="dxa"/>
         <w:right w:w="108" w:type="dxa"/>
       </w:tblCellMar>
-      <w:tblLook w:val="04a0" w:noVBand="1" w:noHBand="0" w:firstRow="1" w:lastRow="0" w:firstColumn="1" w:lastColumn="0"/>
+      <w:tblLook w:lastRow="0" w:firstRow="1" w:lastColumn="0" w:firstColumn="1" w:val="04a0" w:noHBand="0" w:noVBand="1"/>
     </w:tblPr>
     <w:tblGrid>
       <w:gridCol w:w="4252"/>
@@ -6702,7 +6753,27 @@
               <w:sz w:val="18"/>
               <w:lang w:val="pt-BR"/>
             </w:rPr>
-            <w:t>***IMAGE imageGenerator(ara.logoUrl, 6, 2)***</w:t>
+            <w:t xml:space="preserve">***IMAGE imageGenerator(ara.logoUrl, 6, </w:t>
+          </w:r>
+          <w:r>
+            <w:rPr>
+              <w:rFonts w:cs="Times New Roman" w:ascii="Times New Roman" w:hAnsi="Times New Roman"/>
+              <w:b w:val="false"/>
+              <w:bCs w:val="false"/>
+              <w:sz w:val="18"/>
+              <w:lang w:val="pt-BR"/>
+            </w:rPr>
+            <w:t>1</w:t>
+          </w:r>
+          <w:r>
+            <w:rPr>
+              <w:rFonts w:cs="Times New Roman" w:ascii="Times New Roman" w:hAnsi="Times New Roman"/>
+              <w:b w:val="false"/>
+              <w:bCs w:val="false"/>
+              <w:sz w:val="18"/>
+              <w:lang w:val="pt-BR"/>
+            </w:rPr>
+            <w:t>)***</w:t>
           </w:r>
         </w:p>
       </w:tc>
@@ -7328,7 +7399,6 @@
         </w:tabs>
         <w:ind w:left="720" w:hanging="360"/>
       </w:pPr>
-      <w:rPr/>
     </w:lvl>
     <w:lvl w:ilvl="1">
       <w:start w:val="1"/>
@@ -7341,7 +7411,6 @@
         </w:tabs>
         <w:ind w:left="1080" w:hanging="360"/>
       </w:pPr>
-      <w:rPr/>
     </w:lvl>
     <w:lvl w:ilvl="2">
       <w:start w:val="1"/>
@@ -7354,7 +7423,6 @@
         </w:tabs>
         <w:ind w:left="1440" w:hanging="360"/>
       </w:pPr>
-      <w:rPr/>
     </w:lvl>
     <w:lvl w:ilvl="3">
       <w:start w:val="1"/>
@@ -7367,7 +7435,6 @@
         </w:tabs>
         <w:ind w:left="1800" w:hanging="360"/>
       </w:pPr>
-      <w:rPr/>
     </w:lvl>
     <w:lvl w:ilvl="4">
       <w:start w:val="1"/>
@@ -7380,7 +7447,6 @@
         </w:tabs>
         <w:ind w:left="2160" w:hanging="360"/>
       </w:pPr>
-      <w:rPr/>
     </w:lvl>
     <w:lvl w:ilvl="5">
       <w:start w:val="1"/>
@@ -7393,7 +7459,6 @@
         </w:tabs>
         <w:ind w:left="2520" w:hanging="360"/>
       </w:pPr>
-      <w:rPr/>
     </w:lvl>
     <w:lvl w:ilvl="6">
       <w:start w:val="1"/>
@@ -7406,7 +7471,6 @@
         </w:tabs>
         <w:ind w:left="2880" w:hanging="360"/>
       </w:pPr>
-      <w:rPr/>
     </w:lvl>
     <w:lvl w:ilvl="7">
       <w:start w:val="1"/>
@@ -7419,7 +7483,6 @@
         </w:tabs>
         <w:ind w:left="3240" w:hanging="360"/>
       </w:pPr>
-      <w:rPr/>
     </w:lvl>
     <w:lvl w:ilvl="8">
       <w:start w:val="1"/>
@@ -7432,7 +7495,6 @@
         </w:tabs>
         <w:ind w:left="3600" w:hanging="360"/>
       </w:pPr>
-      <w:rPr/>
     </w:lvl>
   </w:abstractNum>
   <w:abstractNum w:abstractNumId="7">
@@ -10251,6 +10313,69 @@
       <w:rFonts w:cs="OpenSymbol"/>
     </w:rPr>
   </w:style>
+  <w:style w:type="character" w:styleId="ListLabel276">
+    <w:name w:val="ListLabel 276"/>
+    <w:qFormat/>
+    <w:rPr>
+      <w:rFonts w:cs="OpenSymbol"/>
+    </w:rPr>
+  </w:style>
+  <w:style w:type="character" w:styleId="ListLabel277">
+    <w:name w:val="ListLabel 277"/>
+    <w:qFormat/>
+    <w:rPr>
+      <w:rFonts w:cs="OpenSymbol"/>
+    </w:rPr>
+  </w:style>
+  <w:style w:type="character" w:styleId="ListLabel278">
+    <w:name w:val="ListLabel 278"/>
+    <w:qFormat/>
+    <w:rPr>
+      <w:rFonts w:cs="OpenSymbol"/>
+    </w:rPr>
+  </w:style>
+  <w:style w:type="character" w:styleId="ListLabel279">
+    <w:name w:val="ListLabel 279"/>
+    <w:qFormat/>
+    <w:rPr>
+      <w:rFonts w:cs="OpenSymbol"/>
+    </w:rPr>
+  </w:style>
+  <w:style w:type="character" w:styleId="ListLabel280">
+    <w:name w:val="ListLabel 280"/>
+    <w:qFormat/>
+    <w:rPr>
+      <w:rFonts w:cs="OpenSymbol"/>
+    </w:rPr>
+  </w:style>
+  <w:style w:type="character" w:styleId="ListLabel281">
+    <w:name w:val="ListLabel 281"/>
+    <w:qFormat/>
+    <w:rPr>
+      <w:rFonts w:cs="OpenSymbol"/>
+    </w:rPr>
+  </w:style>
+  <w:style w:type="character" w:styleId="ListLabel282">
+    <w:name w:val="ListLabel 282"/>
+    <w:qFormat/>
+    <w:rPr>
+      <w:rFonts w:cs="OpenSymbol"/>
+    </w:rPr>
+  </w:style>
+  <w:style w:type="character" w:styleId="ListLabel283">
+    <w:name w:val="ListLabel 283"/>
+    <w:qFormat/>
+    <w:rPr>
+      <w:rFonts w:cs="OpenSymbol"/>
+    </w:rPr>
+  </w:style>
+  <w:style w:type="character" w:styleId="ListLabel284">
+    <w:name w:val="ListLabel 284"/>
+    <w:qFormat/>
+    <w:rPr>
+      <w:rFonts w:cs="OpenSymbol"/>
+    </w:rPr>
+  </w:style>
   <w:style w:type="paragraph" w:styleId="Ttulo">
     <w:name w:val="Título"/>
     <w:basedOn w:val="Normal"/>
@@ -10318,7 +10443,6 @@
     <w:rsid w:val="00121e1a"/>
     <w:pPr>
       <w:tabs>
-        <w:tab w:val="clear" w:pos="720"/>
         <w:tab w:val="center" w:pos="4252" w:leader="none"/>
         <w:tab w:val="right" w:pos="8504" w:leader="none"/>
       </w:tabs>
@@ -10334,7 +10458,6 @@
     <w:rsid w:val="00121e1a"/>
     <w:pPr>
       <w:tabs>
-        <w:tab w:val="clear" w:pos="720"/>
         <w:tab w:val="center" w:pos="4252" w:leader="none"/>
         <w:tab w:val="right" w:pos="8504" w:leader="none"/>
       </w:tabs>

</xml_diff>

<commit_message>
Correctly sets ARA Name in print license documents for section Mision
refs #1549
</commit_message>
<xml_diff>
--- a/back/utentes/static/print-templates/Modelo_Concesao_SIRHA.docx
+++ b/back/utentes/static/print-templates/Modelo_Concesao_SIRHA.docx
@@ -10,7 +10,7 @@
         <w:tblInd w:w="0" w:type="dxa"/>
         <w:tblCellMar>
           <w:top w:w="55" w:type="dxa"/>
-          <w:left w:w="263" w:type="dxa"/>
+          <w:left w:w="268" w:type="dxa"/>
           <w:bottom w:w="55" w:type="dxa"/>
           <w:right w:w="108" w:type="dxa"/>
         </w:tblCellMar>
@@ -160,61 +160,7 @@
                 <w:sz w:val="18"/>
                 <w:lang w:val="pt-BR" w:eastAsia="pt-BR"/>
               </w:rPr>
-              <w:t>***IMAGE imageGenerator(ara.</w:t>
-            </w:r>
-            <w:r>
-              <w:rPr>
-                <w:rFonts w:cs="Times New Roman" w:ascii="Times New Roman" w:hAnsi="Times New Roman"/>
-                <w:b/>
-                <w:sz w:val="18"/>
-                <w:lang w:val="pt-BR" w:eastAsia="pt-BR"/>
-              </w:rPr>
-              <w:t>portada</w:t>
-            </w:r>
-            <w:r>
-              <w:rPr>
-                <w:rFonts w:cs="Times New Roman" w:ascii="Times New Roman" w:hAnsi="Times New Roman"/>
-                <w:b/>
-                <w:sz w:val="18"/>
-                <w:lang w:val="pt-BR" w:eastAsia="pt-BR"/>
-              </w:rPr>
-              <w:t xml:space="preserve">Url, </w:t>
-            </w:r>
-            <w:r>
-              <w:rPr>
-                <w:rFonts w:cs="Times New Roman" w:ascii="Times New Roman" w:hAnsi="Times New Roman"/>
-                <w:b/>
-                <w:sz w:val="18"/>
-                <w:lang w:val="pt-BR" w:eastAsia="pt-BR"/>
-              </w:rPr>
-              <w:t>6</w:t>
-            </w:r>
-            <w:r>
-              <w:rPr>
-                <w:rFonts w:cs="Times New Roman" w:ascii="Times New Roman" w:hAnsi="Times New Roman"/>
-                <w:b/>
-                <w:sz w:val="18"/>
-                <w:lang w:val="pt-BR" w:eastAsia="pt-BR"/>
-              </w:rPr>
-              <w:t xml:space="preserve">, </w:t>
-            </w:r>
-            <w:r>
-              <w:rPr>
-                <w:rFonts w:cs="Times New Roman" w:ascii="Times New Roman" w:hAnsi="Times New Roman"/>
-                <w:b/>
-                <w:sz w:val="18"/>
-                <w:lang w:val="pt-BR" w:eastAsia="pt-BR"/>
-              </w:rPr>
-              <w:t>2</w:t>
-            </w:r>
-            <w:r>
-              <w:rPr>
-                <w:rFonts w:cs="Times New Roman" w:ascii="Times New Roman" w:hAnsi="Times New Roman"/>
-                <w:b/>
-                <w:sz w:val="18"/>
-                <w:lang w:val="pt-BR" w:eastAsia="pt-BR"/>
-              </w:rPr>
-              <w:t>)***</w:t>
+              <w:t>***IMAGE imageGenerator(ara.portadaUrl, 6, 2)***</w:t>
             </w:r>
           </w:p>
         </w:tc>
@@ -5413,7 +5359,7 @@
           <w:rFonts w:cs="Times New Roman"/>
           <w:lang w:val="pt-BR"/>
         </w:rPr>
-        <w:t>MISSÃO, VISÃO E VALORES DA ARA-SUL</w:t>
+        <w:t>MISSÃO, VISÃO E VALORES DA ***= ara.sede.nome***</w:t>
       </w:r>
     </w:p>
     <w:p>
@@ -5573,8 +5519,17 @@
           <w:rFonts w:cs="Times New Roman"/>
           <w:lang w:val="pt-BR"/>
         </w:rPr>
-        <w:t>DADOS DE CONTACTO DA ***= ara.sede.nome***</w:t>
+        <w:t xml:space="preserve">DADOS DE CONTACTO DA </w:t>
       </w:r>
+      <w:bookmarkStart w:id="1" w:name="__DdeLink__411_3103498500"/>
+      <w:r>
+        <w:rPr>
+          <w:rFonts w:cs="Times New Roman"/>
+          <w:lang w:val="pt-BR"/>
+        </w:rPr>
+        <w:t>***= ara.sede.nome***</w:t>
+      </w:r>
+      <w:bookmarkEnd w:id="1"/>
     </w:p>
     <w:tbl>
       <w:tblPr>
@@ -6127,7 +6082,7 @@
               </w:rPr>
               <w:t>***= $unidad.datos.Localidade</w:t>
             </w:r>
-            <w:bookmarkStart w:id="1" w:name="__DdeLink__16472_27203605973"/>
+            <w:bookmarkStart w:id="2" w:name="__DdeLink__16472_27203605973"/>
             <w:r>
               <w:rPr>
                 <w:rFonts w:cs="Times New Roman" w:ascii="Times New Roman" w:hAnsi="Times New Roman"/>
@@ -6136,7 +6091,7 @@
               </w:rPr>
               <w:t>***</w:t>
             </w:r>
-            <w:bookmarkEnd w:id="1"/>
+            <w:bookmarkEnd w:id="2"/>
           </w:p>
         </w:tc>
         <w:tc>
@@ -6427,7 +6382,7 @@
               <wp:positionV relativeFrom="paragraph">
                 <wp:posOffset>42545</wp:posOffset>
               </wp:positionV>
-              <wp:extent cx="655320" cy="151130"/>
+              <wp:extent cx="655955" cy="151765"/>
               <wp:effectExtent l="0" t="0" r="12700" b="3175"/>
               <wp:wrapNone/>
               <wp:docPr id="2" name="Text Box 1"/>
@@ -6438,7 +6393,7 @@
                     <wps:spPr>
                       <a:xfrm>
                         <a:off x="0" y="0"/>
-                        <a:ext cx="654840" cy="150480"/>
+                        <a:ext cx="655200" cy="151200"/>
                       </a:xfrm>
                       <a:prstGeom prst="rect">
                         <a:avLst/>
@@ -6493,7 +6448,7 @@
                               <w:szCs w:val="20"/>
                               <w:rFonts w:cs="Calibri"/>
                             </w:rPr>
-                            <w:t>1</w:t>
+                            <w:t>4</w:t>
                           </w:r>
                           <w:r>
                             <w:rPr>
@@ -6526,7 +6481,7 @@
         </mc:Choice>
         <mc:Fallback>
           <w:pict>
-            <v:rect id="shape_0" ID="Text Box 1" stroked="f" style="position:absolute;margin-left:363.6pt;margin-top:3.35pt;width:51.5pt;height:11.8pt;mso-position-horizontal:right;mso-position-horizontal-relative:margin" wp14:anchorId="26E015D3">
+            <v:rect id="shape_0" ID="Text Box 1" stroked="f" style="position:absolute;margin-left:363.55pt;margin-top:3.35pt;width:51.55pt;height:11.85pt;mso-position-horizontal:right;mso-position-horizontal-relative:margin" wp14:anchorId="26E015D3">
               <w10:wrap type="square"/>
               <v:fill o:detectmouseclick="t" on="false"/>
               <v:stroke color="#3465a4" joinstyle="round" endcap="flat"/>
@@ -6569,7 +6524,7 @@
                         <w:szCs w:val="20"/>
                         <w:rFonts w:cs="Calibri"/>
                       </w:rPr>
-                      <w:t>1</w:t>
+                      <w:t>4</w:t>
                     </w:r>
                     <w:r>
                       <w:rPr>
@@ -6638,7 +6593,7 @@
       <w:tblInd w:w="0" w:type="dxa"/>
       <w:tblCellMar>
         <w:top w:w="55" w:type="dxa"/>
-        <w:left w:w="263" w:type="dxa"/>
+        <w:left w:w="268" w:type="dxa"/>
         <w:bottom w:w="55" w:type="dxa"/>
         <w:right w:w="108" w:type="dxa"/>
       </w:tblCellMar>
@@ -6753,27 +6708,7 @@
               <w:sz w:val="18"/>
               <w:lang w:val="pt-BR"/>
             </w:rPr>
-            <w:t xml:space="preserve">***IMAGE imageGenerator(ara.logoUrl, 6, </w:t>
-          </w:r>
-          <w:r>
-            <w:rPr>
-              <w:rFonts w:cs="Times New Roman" w:ascii="Times New Roman" w:hAnsi="Times New Roman"/>
-              <w:b w:val="false"/>
-              <w:bCs w:val="false"/>
-              <w:sz w:val="18"/>
-              <w:lang w:val="pt-BR"/>
-            </w:rPr>
-            <w:t>1</w:t>
-          </w:r>
-          <w:r>
-            <w:rPr>
-              <w:rFonts w:cs="Times New Roman" w:ascii="Times New Roman" w:hAnsi="Times New Roman"/>
-              <w:b w:val="false"/>
-              <w:bCs w:val="false"/>
-              <w:sz w:val="18"/>
-              <w:lang w:val="pt-BR"/>
-            </w:rPr>
-            <w:t>)***</w:t>
+            <w:t>***IMAGE imageGenerator(ara.logoUrl, 6, 1)***</w:t>
           </w:r>
         </w:p>
       </w:tc>
@@ -10376,6 +10311,69 @@
       <w:rFonts w:cs="OpenSymbol"/>
     </w:rPr>
   </w:style>
+  <w:style w:type="character" w:styleId="ListLabel285">
+    <w:name w:val="ListLabel 285"/>
+    <w:qFormat/>
+    <w:rPr>
+      <w:rFonts w:cs="OpenSymbol"/>
+    </w:rPr>
+  </w:style>
+  <w:style w:type="character" w:styleId="ListLabel286">
+    <w:name w:val="ListLabel 286"/>
+    <w:qFormat/>
+    <w:rPr>
+      <w:rFonts w:cs="OpenSymbol"/>
+    </w:rPr>
+  </w:style>
+  <w:style w:type="character" w:styleId="ListLabel287">
+    <w:name w:val="ListLabel 287"/>
+    <w:qFormat/>
+    <w:rPr>
+      <w:rFonts w:cs="OpenSymbol"/>
+    </w:rPr>
+  </w:style>
+  <w:style w:type="character" w:styleId="ListLabel288">
+    <w:name w:val="ListLabel 288"/>
+    <w:qFormat/>
+    <w:rPr>
+      <w:rFonts w:cs="OpenSymbol"/>
+    </w:rPr>
+  </w:style>
+  <w:style w:type="character" w:styleId="ListLabel289">
+    <w:name w:val="ListLabel 289"/>
+    <w:qFormat/>
+    <w:rPr>
+      <w:rFonts w:cs="OpenSymbol"/>
+    </w:rPr>
+  </w:style>
+  <w:style w:type="character" w:styleId="ListLabel290">
+    <w:name w:val="ListLabel 290"/>
+    <w:qFormat/>
+    <w:rPr>
+      <w:rFonts w:cs="OpenSymbol"/>
+    </w:rPr>
+  </w:style>
+  <w:style w:type="character" w:styleId="ListLabel291">
+    <w:name w:val="ListLabel 291"/>
+    <w:qFormat/>
+    <w:rPr>
+      <w:rFonts w:cs="OpenSymbol"/>
+    </w:rPr>
+  </w:style>
+  <w:style w:type="character" w:styleId="ListLabel292">
+    <w:name w:val="ListLabel 292"/>
+    <w:qFormat/>
+    <w:rPr>
+      <w:rFonts w:cs="OpenSymbol"/>
+    </w:rPr>
+  </w:style>
+  <w:style w:type="character" w:styleId="ListLabel293">
+    <w:name w:val="ListLabel 293"/>
+    <w:qFormat/>
+    <w:rPr>
+      <w:rFonts w:cs="OpenSymbol"/>
+    </w:rPr>
+  </w:style>
   <w:style w:type="paragraph" w:styleId="Ttulo">
     <w:name w:val="Título"/>
     <w:basedOn w:val="Normal"/>

</xml_diff>

<commit_message>
Changes in templates for print licenses. refs #1691
</commit_message>
<xml_diff>
--- a/back/utentes/static/print-templates/Modelo_Concesao_SIRHA.docx
+++ b/back/utentes/static/print-templates/Modelo_Concesao_SIRHA.docx
@@ -308,8 +308,8 @@
           <w:rFonts w:ascii="Times New Roman" w:hAnsi="Times New Roman" w:cs="Times New Roman"/>
           <w:b/>
           <w:color w:val="244061" w:themeColor="accent1" w:themeShade="80"/>
-          <w:sz w:val="40"/>
-          <w:szCs w:val="40"/>
+          <w:sz w:val="32"/>
+          <w:szCs w:val="32"/>
           <w:lang w:val="pt-BR"/>
         </w:rPr>
       </w:pPr>
@@ -349,10 +349,9 @@
           <w:szCs w:val="60"/>
           <w:lang w:val="en-GB"/>
         </w:rPr>
-        <w:t>***=exp_name*</w:t>
-      </w:r>
-      <w:bookmarkStart w:id="1" w:name="_GoBack1"/>
-      <w:bookmarkEnd w:id="1"/>
+        <w:t>***=</w:t>
+      </w:r>
+      <w:proofErr w:type="spellStart"/>
       <w:r>
         <w:rPr>
           <w:rFonts w:ascii="Times New Roman" w:hAnsi="Times New Roman" w:cs="Times New Roman"/>
@@ -362,6 +361,31 @@
           <w:szCs w:val="60"/>
           <w:lang w:val="en-GB"/>
         </w:rPr>
+        <w:t>exp_name</w:t>
+      </w:r>
+      <w:proofErr w:type="spellEnd"/>
+      <w:r>
+        <w:rPr>
+          <w:rFonts w:ascii="Times New Roman" w:hAnsi="Times New Roman" w:cs="Times New Roman"/>
+          <w:b/>
+          <w:color w:val="244061" w:themeColor="accent1" w:themeShade="80"/>
+          <w:sz w:val="52"/>
+          <w:szCs w:val="60"/>
+          <w:lang w:val="en-GB"/>
+        </w:rPr>
+        <w:t>*</w:t>
+      </w:r>
+      <w:bookmarkStart w:id="1" w:name="_GoBack1"/>
+      <w:bookmarkEnd w:id="1"/>
+      <w:r>
+        <w:rPr>
+          <w:rFonts w:ascii="Times New Roman" w:hAnsi="Times New Roman" w:cs="Times New Roman"/>
+          <w:b/>
+          <w:color w:val="244061" w:themeColor="accent1" w:themeShade="80"/>
+          <w:sz w:val="52"/>
+          <w:szCs w:val="60"/>
+          <w:lang w:val="en-GB"/>
+        </w:rPr>
         <w:t>**</w:t>
       </w:r>
     </w:p>
@@ -373,22 +397,8 @@
           <w:b/>
           <w:bCs/>
           <w:color w:val="auto"/>
-          <w:sz w:val="20"/>
-          <w:szCs w:val="20"/>
-          <w:lang w:val="en-GB"/>
-        </w:rPr>
-      </w:pPr>
-    </w:p>
-    <w:p>
-      <w:pPr>
-        <w:jc w:val="center"/>
-        <w:rPr>
-          <w:rFonts w:ascii="Times New Roman" w:hAnsi="Times New Roman" w:cs="Times New Roman"/>
-          <w:b/>
-          <w:bCs/>
-          <w:color w:val="auto"/>
-          <w:sz w:val="20"/>
-          <w:szCs w:val="20"/>
+          <w:sz w:val="40"/>
+          <w:szCs w:val="40"/>
           <w:lang w:val="en-GB"/>
         </w:rPr>
       </w:pPr>
@@ -1009,7 +1019,6 @@
           </w:p>
           <w:p>
             <w:pPr>
-              <w:jc w:val="center"/>
               <w:rPr>
                 <w:rFonts w:ascii="Times New Roman" w:hAnsi="Times New Roman" w:cs="Times New Roman"/>
                 <w:b/>
@@ -1023,16 +1032,8 @@
               <w:rPr>
                 <w:rFonts w:ascii="Times New Roman" w:hAnsi="Times New Roman" w:cs="Times New Roman"/>
                 <w:b/>
-                <w:lang w:val="pt-BR"/>
-              </w:rPr>
-            </w:pPr>
-          </w:p>
-          <w:p>
-            <w:pPr>
-              <w:jc w:val="center"/>
-              <w:rPr>
-                <w:rFonts w:ascii="Times New Roman" w:hAnsi="Times New Roman" w:cs="Times New Roman"/>
-                <w:b/>
+                <w:sz w:val="28"/>
+                <w:szCs w:val="32"/>
                 <w:lang w:val="pt-BR"/>
               </w:rPr>
             </w:pPr>
@@ -2862,7 +2863,7 @@
         <w:keepLines/>
         <w:numPr>
           <w:ilvl w:val="0"/>
-          <w:numId w:val="1"/>
+          <w:numId w:val="8"/>
         </w:numPr>
       </w:pPr>
       <w:r>
@@ -3132,15 +3133,7 @@
                 <w:szCs w:val="36"/>
                 <w:lang w:val="pt-BR"/>
               </w:rPr>
-              <w:t xml:space="preserve">***= </w:t>
-            </w:r>
-            <w:r>
-              <w:rPr>
-                <w:rFonts w:ascii="Times New Roman" w:hAnsi="Times New Roman" w:cs="Times New Roman"/>
-                <w:szCs w:val="36"/>
-                <w:lang w:val="pt-BR"/>
-              </w:rPr>
-              <w:t>$</w:t>
+              <w:t>***= $</w:t>
             </w:r>
             <w:proofErr w:type="spellStart"/>
             <w:proofErr w:type="gramStart"/>
@@ -3309,9 +3302,6 @@
         </w:rPr>
         <w:t>-IF***</w:t>
       </w:r>
-      <w:r>
-        <w:br w:type="page"/>
-      </w:r>
     </w:p>
     <w:p>
       <w:pPr>
@@ -3322,8 +3312,16 @@
           <w:rFonts w:cs="Times New Roman"/>
           <w:lang w:val="pt-BR"/>
         </w:rPr>
-        <w:lastRenderedPageBreak/>
-        <w:t>4    OBSERVAÇÕES:</w:t>
+        <w:t>4    OBSE</w:t>
+      </w:r>
+      <w:bookmarkStart w:id="2" w:name="_GoBack"/>
+      <w:bookmarkEnd w:id="2"/>
+      <w:r>
+        <w:rPr>
+          <w:rFonts w:cs="Times New Roman"/>
+          <w:lang w:val="pt-BR"/>
+        </w:rPr>
+        <w:t>RVAÇÕES:</w:t>
       </w:r>
     </w:p>
     <w:tbl>
@@ -3364,6 +3362,7 @@
                 <w:color w:val="auto"/>
                 <w:lang w:val="pt-BR"/>
               </w:rPr>
+              <w:lastRenderedPageBreak/>
               <w:t>Observações sobre a qualidade da água e sobre a água de retorno (</w:t>
             </w:r>
             <w:r>
@@ -3472,15 +3471,7 @@
                 <w:b/>
                 <w:lang w:val="pt-BR"/>
               </w:rPr>
-              <w:t xml:space="preserve">Observações sobre os focos de </w:t>
-            </w:r>
-            <w:r>
-              <w:rPr>
-                <w:rFonts w:ascii="Times New Roman" w:hAnsi="Times New Roman" w:cs="Times New Roman"/>
-                <w:b/>
-                <w:lang w:val="pt-BR"/>
-              </w:rPr>
-              <w:t>contaminação (</w:t>
+              <w:t>Observações sobre os focos de contaminação (</w:t>
             </w:r>
             <w:r>
               <w:rPr>
@@ -3613,8 +3604,6 @@
         </w:rPr>
         <w:br w:type="page"/>
       </w:r>
-      <w:bookmarkStart w:id="2" w:name="_GoBack"/>
-      <w:bookmarkEnd w:id="2"/>
     </w:p>
     <w:p>
       <w:pPr>
@@ -3693,16 +3682,7 @@
           <w:sz w:val="18"/>
           <w:lang w:val="pt-BR"/>
         </w:rPr>
-        <w:t xml:space="preserve">(Artigo 7 e nº 2 do artigo nº </w:t>
-      </w:r>
-      <w:r>
-        <w:rPr>
-          <w:rFonts w:ascii="Times New Roman" w:hAnsi="Times New Roman" w:cs="Times New Roman"/>
-          <w:b/>
-          <w:sz w:val="18"/>
-          <w:lang w:val="pt-BR"/>
-        </w:rPr>
-        <w:t xml:space="preserve">49 do Decreto nº 43/2007, de 30 de </w:t>
+        <w:t xml:space="preserve">(Artigo 7 e nº 2 do artigo nº 49 do Decreto nº 43/2007, de 30 de </w:t>
       </w:r>
       <w:proofErr w:type="gramStart"/>
       <w:r>
@@ -3809,15 +3789,7 @@
           <w:sz w:val="18"/>
           <w:lang w:val="pt-BR"/>
         </w:rPr>
-        <w:t>Proceder o pagamento pontual das tarifas e dos encar</w:t>
-      </w:r>
-      <w:r>
-        <w:rPr>
-          <w:rFonts w:ascii="Times New Roman" w:hAnsi="Times New Roman" w:cs="Times New Roman"/>
-          <w:sz w:val="18"/>
-          <w:lang w:val="pt-BR"/>
-        </w:rPr>
-        <w:t>gos financeiros estipulados;</w:t>
+        <w:t>Proceder o pagamento pontual das tarifas e dos encargos financeiros estipulados;</w:t>
       </w:r>
     </w:p>
     <w:p>
@@ -3863,15 +3835,7 @@
           <w:sz w:val="18"/>
           <w:lang w:val="pt-BR"/>
         </w:rPr>
-        <w:t>Fornecer as informações solicitadas, cumprir com as obrigações transmitidas pelas entidades</w:t>
-      </w:r>
-      <w:r>
-        <w:rPr>
-          <w:rFonts w:ascii="Times New Roman" w:hAnsi="Times New Roman" w:cs="Times New Roman"/>
-          <w:sz w:val="18"/>
-          <w:lang w:val="pt-BR"/>
-        </w:rPr>
-        <w:t xml:space="preserve"> competentes e </w:t>
+        <w:t xml:space="preserve">Fornecer as informações solicitadas, cumprir com as obrigações transmitidas pelas entidades competentes e </w:t>
       </w:r>
       <w:proofErr w:type="gramStart"/>
       <w:r>
@@ -3991,16 +3955,7 @@
           <w:sz w:val="18"/>
           <w:lang w:val="pt-BR"/>
         </w:rPr>
-        <w:t>(Artigo nº 28 da lei n</w:t>
-      </w:r>
-      <w:r>
-        <w:rPr>
-          <w:rFonts w:ascii="Times New Roman" w:hAnsi="Times New Roman" w:cs="Times New Roman"/>
-          <w:b/>
-          <w:sz w:val="18"/>
-          <w:lang w:val="pt-BR"/>
-        </w:rPr>
-        <w:t xml:space="preserve">º 16/91, de 3 de </w:t>
+        <w:t xml:space="preserve">(Artigo nº 28 da lei nº 16/91, de 3 de </w:t>
       </w:r>
       <w:proofErr w:type="gramStart"/>
       <w:r>
@@ -4086,16 +4041,7 @@
           <w:szCs w:val="22"/>
           <w:lang w:val="pt-BR"/>
         </w:rPr>
-        <w:t>O direito ao aproveitamento privativo confere ao seu titular a possibilidade, de no estipulado, fazer a utilização que lhe for determinada, podendo, para tanto, rea</w:t>
-      </w:r>
-      <w:r>
-        <w:rPr>
-          <w:rFonts w:ascii="Times New Roman" w:hAnsi="Times New Roman" w:cs="Times New Roman"/>
-          <w:sz w:val="18"/>
-          <w:szCs w:val="22"/>
-          <w:lang w:val="pt-BR"/>
-        </w:rPr>
-        <w:t>lizar as obras adequadas e, nos termos que vierem a ser estabelecidos, ocupar temporariamente terrenos vizinhos e constituir servidões necessárias;</w:t>
+        <w:t>O direito ao aproveitamento privativo confere ao seu titular a possibilidade, de no estipulado, fazer a utilização que lhe for determinada, podendo, para tanto, realizar as obras adequadas e, nos termos que vierem a ser estabelecidos, ocupar temporariamente terrenos vizinhos e constituir servidões necessárias;</w:t>
       </w:r>
     </w:p>
     <w:p>
@@ -4145,16 +4091,7 @@
           <w:szCs w:val="22"/>
           <w:lang w:val="pt-PT"/>
         </w:rPr>
-        <w:t xml:space="preserve">A </w:t>
-      </w:r>
-      <w:r>
-        <w:rPr>
-          <w:rFonts w:ascii="Times New Roman" w:hAnsi="Times New Roman" w:cs="Times New Roman"/>
-          <w:sz w:val="18"/>
-          <w:szCs w:val="22"/>
-          <w:lang w:val="pt-PT"/>
-        </w:rPr>
-        <w:t>possibilidade de utilização poderá ser revista, verificando-se insuficiências de equipamento de captação e adução, diminuição imprevisível do caudal ou volume de água objecto do direito de utilização ou erro de cálculo na avaliação do caudal;</w:t>
+        <w:t>A possibilidade de utilização poderá ser revista, verificando-se insuficiências de equipamento de captação e adução, diminuição imprevisível do caudal ou volume de água objecto do direito de utilização ou erro de cálculo na avaliação do caudal;</w:t>
       </w:r>
     </w:p>
     <w:p>
@@ -4179,16 +4116,7 @@
           <w:szCs w:val="22"/>
           <w:lang w:val="pt-PT"/>
         </w:rPr>
-        <w:t>A modificação</w:t>
-      </w:r>
-      <w:r>
-        <w:rPr>
-          <w:rFonts w:ascii="Times New Roman" w:hAnsi="Times New Roman" w:cs="Times New Roman"/>
-          <w:sz w:val="18"/>
-          <w:szCs w:val="22"/>
-          <w:lang w:val="pt-PT"/>
-        </w:rPr>
-        <w:t xml:space="preserve"> das características da concessão só poderá ser feita mediante prévia e expressa autorização da entidade outorgante.</w:t>
+        <w:t>A modificação das características da concessão só poderá ser feita mediante prévia e expressa autorização da entidade outorgante.</w:t>
       </w:r>
     </w:p>
     <w:p>
@@ -4267,16 +4195,7 @@
           <w:sz w:val="18"/>
           <w:lang w:val="pt-BR"/>
         </w:rPr>
-        <w:t>(Artigo 45 e 75 do Decreto nº 43/2007, de 30</w:t>
-      </w:r>
-      <w:r>
-        <w:rPr>
-          <w:rFonts w:ascii="Times New Roman" w:hAnsi="Times New Roman" w:cs="Times New Roman"/>
-          <w:b/>
-          <w:sz w:val="18"/>
-          <w:lang w:val="pt-BR"/>
-        </w:rPr>
-        <w:t xml:space="preserve"> de </w:t>
+        <w:t xml:space="preserve">(Artigo 45 e 75 do Decreto nº 43/2007, de 30 de </w:t>
       </w:r>
       <w:proofErr w:type="gramStart"/>
       <w:r>
@@ -4345,16 +4264,7 @@
           <w:szCs w:val="22"/>
           <w:lang w:val="pt-PT"/>
         </w:rPr>
-        <w:t xml:space="preserve">Sem prejuízo do disposto no número anterior, o </w:t>
-      </w:r>
-      <w:r>
-        <w:rPr>
-          <w:rFonts w:ascii="Times New Roman" w:hAnsi="Times New Roman" w:cs="Times New Roman"/>
-          <w:sz w:val="18"/>
-          <w:szCs w:val="22"/>
-          <w:lang w:val="pt-PT"/>
-        </w:rPr>
-        <w:t>direito de uso e aproveitamento privativo das águas transmitem-se, entre vivos mediante autorização expressa do Ministro das Obras Públicas e Habitação e, por morte do titular, a favor do cônjuge e herdeiros nos termos da lei civil;</w:t>
+        <w:t>Sem prejuízo do disposto no número anterior, o direito de uso e aproveitamento privativo das águas transmitem-se, entre vivos mediante autorização expressa do Ministro das Obras Públicas e Habitação e, por morte do titular, a favor do cônjuge e herdeiros nos termos da lei civil;</w:t>
       </w:r>
     </w:p>
     <w:p>
@@ -4379,16 +4289,7 @@
           <w:szCs w:val="22"/>
           <w:lang w:val="pt-PT"/>
         </w:rPr>
-        <w:t>A tramitação do direito</w:t>
-      </w:r>
-      <w:r>
-        <w:rPr>
-          <w:rFonts w:ascii="Times New Roman" w:hAnsi="Times New Roman" w:cs="Times New Roman"/>
-          <w:sz w:val="18"/>
-          <w:szCs w:val="22"/>
-          <w:lang w:val="pt-PT"/>
-        </w:rPr>
-        <w:t xml:space="preserve"> ao uso e aproveitamento da água não envolve alongamento ao prazo da concessão.</w:t>
+        <w:t>A tramitação do direito ao uso e aproveitamento da água não envolve alongamento ao prazo da concessão.</w:t>
       </w:r>
     </w:p>
     <w:p>
@@ -4639,16 +4540,7 @@
           <w:szCs w:val="18"/>
           <w:lang w:val="pt-PT"/>
         </w:rPr>
-        <w:t>No termo do prazo de vigência o</w:t>
-      </w:r>
-      <w:r>
-        <w:rPr>
-          <w:rFonts w:ascii="Times New Roman" w:hAnsi="Times New Roman" w:cs="Times New Roman"/>
-          <w:sz w:val="18"/>
-          <w:szCs w:val="18"/>
-          <w:lang w:val="pt-PT"/>
-        </w:rPr>
-        <w:t>u das suas renovações;</w:t>
+        <w:t>No termo do prazo de vigência ou das suas renovações;</w:t>
       </w:r>
     </w:p>
     <w:p>
@@ -4746,17 +4638,7 @@
           <w:szCs w:val="18"/>
           <w:lang w:val="pt-PT"/>
         </w:rPr>
-        <w:t xml:space="preserve">TODOS OS </w:t>
-      </w:r>
-      <w:r>
-        <w:rPr>
-          <w:rFonts w:ascii="Times New Roman" w:hAnsi="Times New Roman" w:cs="Times New Roman"/>
-          <w:b/>
-          <w:sz w:val="18"/>
-          <w:szCs w:val="18"/>
-          <w:lang w:val="pt-PT"/>
-        </w:rPr>
-        <w:t>CASOS OMISSOS SERÃO TRATADOS EM SEDE DE LEI DE ÁGUAS E RESPECTIVO REGULAMENTO DE LICENÇAS E CONCESSÕES DE ÁGUA.</w:t>
+        <w:t>TODOS OS CASOS OMISSOS SERÃO TRATADOS EM SEDE DE LEI DE ÁGUAS E RESPECTIVO REGULAMENTO DE LICENÇAS E CONCESSÕES DE ÁGUA.</w:t>
       </w:r>
     </w:p>
     <w:p>
@@ -6812,18 +6694,14 @@
         </mc:Choice>
         <mc:Fallback>
           <w:pict>
-            <v:rect id="shape_0" ID="Text Box 1" stroked="f" style="position:absolute;margin-left:363.95pt;margin-top:3.35pt;width:51.15pt;height:11.45pt;mso-position-horizontal:right;mso-position-horizontal-relative:margin" wp14:anchorId="3AC44B08">
-              <w10:wrap type="square"/>
-              <v:fill o:detectmouseclick="t" on="false"/>
-              <v:stroke color="#3465a4" joinstyle="round" endcap="flat"/>
-              <v:textbox>
+            <v:rect w14:anchorId="199723BE" id="Text Box 1" o:spid="_x0000_s1026" style="position:absolute;left:0;text-align:left;margin-left:.05pt;margin-top:3.35pt;width:51.25pt;height:11.55pt;z-index:-503316473;visibility:visible;mso-wrap-style:square;mso-wrap-distance-left:9pt;mso-wrap-distance-top:0;mso-wrap-distance-right:9pt;mso-wrap-distance-bottom:0;mso-position-horizontal:right;mso-position-horizontal-relative:margin;mso-position-vertical:absolute;mso-position-vertical-relative:text;v-text-anchor:top" o:gfxdata="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" filled="f" stroked="f">
+              <v:textbox inset="0,0,0,0">
                 <w:txbxContent>
                   <w:p>
                     <w:pPr>
                       <w:pStyle w:val="Contenidodelmarco"/>
                       <w:spacing w:before="0" w:after="0"/>
                       <w:jc w:val="right"/>
-                      <w:rPr/>
                     </w:pPr>
                     <w:r>
                       <w:rPr>
@@ -6835,33 +6713,33 @@
                     </w:r>
                     <w:r>
                       <w:rPr>
+                        <w:rFonts w:cs="Calibri"/>
                         <w:sz w:val="20"/>
                         <w:szCs w:val="20"/>
-                        <w:rFonts w:cs="Calibri"/>
                       </w:rPr>
-                      <w:instrText> PAGE </w:instrText>
+                      <w:instrText>PAGE</w:instrText>
                     </w:r>
                     <w:r>
                       <w:rPr>
+                        <w:rFonts w:cs="Calibri"/>
                         <w:sz w:val="20"/>
                         <w:szCs w:val="20"/>
-                        <w:rFonts w:cs="Calibri"/>
                       </w:rPr>
                       <w:fldChar w:fldCharType="separate"/>
                     </w:r>
                     <w:r>
                       <w:rPr>
+                        <w:rFonts w:cs="Calibri"/>
                         <w:sz w:val="20"/>
                         <w:szCs w:val="20"/>
-                        <w:rFonts w:cs="Calibri"/>
                       </w:rPr>
                       <w:t>3</w:t>
                     </w:r>
                     <w:r>
                       <w:rPr>
+                        <w:rFonts w:cs="Calibri"/>
                         <w:sz w:val="20"/>
                         <w:szCs w:val="20"/>
-                        <w:rFonts w:cs="Calibri"/>
                       </w:rPr>
                       <w:fldChar w:fldCharType="end"/>
                     </w:r>
@@ -6877,6 +6755,7 @@
                   </w:p>
                 </w:txbxContent>
               </v:textbox>
+              <w10:wrap anchorx="margin"/>
             </v:rect>
           </w:pict>
         </mc:Fallback>
@@ -7559,6 +7438,146 @@
     </w:lvl>
   </w:abstractNum>
   <w:abstractNum w:abstractNumId="3" w15:restartNumberingAfterBreak="0">
+    <w:nsid w:val="6C5846F2"/>
+    <w:multiLevelType w:val="multilevel"/>
+    <w:tmpl w:val="DBB8B584"/>
+    <w:lvl w:ilvl="0">
+      <w:start w:val="1"/>
+      <w:numFmt w:val="bullet"/>
+      <w:lvlText w:val=""/>
+      <w:lvlJc w:val="left"/>
+      <w:pPr>
+        <w:tabs>
+          <w:tab w:val="num" w:pos="419"/>
+        </w:tabs>
+        <w:ind w:left="419" w:hanging="360"/>
+      </w:pPr>
+      <w:rPr>
+        <w:rFonts w:ascii="Symbol" w:hAnsi="Symbol" w:cs="OpenSymbol" w:hint="default"/>
+      </w:rPr>
+    </w:lvl>
+    <w:lvl w:ilvl="1">
+      <w:start w:val="1"/>
+      <w:numFmt w:val="bullet"/>
+      <w:lvlText w:val="◦"/>
+      <w:lvlJc w:val="left"/>
+      <w:pPr>
+        <w:tabs>
+          <w:tab w:val="num" w:pos="779"/>
+        </w:tabs>
+        <w:ind w:left="779" w:hanging="360"/>
+      </w:pPr>
+      <w:rPr>
+        <w:rFonts w:ascii="OpenSymbol" w:hAnsi="OpenSymbol" w:cs="OpenSymbol" w:hint="default"/>
+      </w:rPr>
+    </w:lvl>
+    <w:lvl w:ilvl="2">
+      <w:start w:val="1"/>
+      <w:numFmt w:val="bullet"/>
+      <w:lvlText w:val="▪"/>
+      <w:lvlJc w:val="left"/>
+      <w:pPr>
+        <w:tabs>
+          <w:tab w:val="num" w:pos="1139"/>
+        </w:tabs>
+        <w:ind w:left="1139" w:hanging="360"/>
+      </w:pPr>
+      <w:rPr>
+        <w:rFonts w:ascii="OpenSymbol" w:hAnsi="OpenSymbol" w:cs="OpenSymbol" w:hint="default"/>
+      </w:rPr>
+    </w:lvl>
+    <w:lvl w:ilvl="3">
+      <w:start w:val="1"/>
+      <w:numFmt w:val="bullet"/>
+      <w:lvlText w:val=""/>
+      <w:lvlJc w:val="left"/>
+      <w:pPr>
+        <w:tabs>
+          <w:tab w:val="num" w:pos="1499"/>
+        </w:tabs>
+        <w:ind w:left="1499" w:hanging="360"/>
+      </w:pPr>
+      <w:rPr>
+        <w:rFonts w:ascii="Symbol" w:hAnsi="Symbol" w:cs="OpenSymbol" w:hint="default"/>
+      </w:rPr>
+    </w:lvl>
+    <w:lvl w:ilvl="4">
+      <w:start w:val="1"/>
+      <w:numFmt w:val="bullet"/>
+      <w:lvlText w:val="◦"/>
+      <w:lvlJc w:val="left"/>
+      <w:pPr>
+        <w:tabs>
+          <w:tab w:val="num" w:pos="1859"/>
+        </w:tabs>
+        <w:ind w:left="1859" w:hanging="360"/>
+      </w:pPr>
+      <w:rPr>
+        <w:rFonts w:ascii="OpenSymbol" w:hAnsi="OpenSymbol" w:cs="OpenSymbol" w:hint="default"/>
+      </w:rPr>
+    </w:lvl>
+    <w:lvl w:ilvl="5">
+      <w:start w:val="1"/>
+      <w:numFmt w:val="bullet"/>
+      <w:lvlText w:val="▪"/>
+      <w:lvlJc w:val="left"/>
+      <w:pPr>
+        <w:tabs>
+          <w:tab w:val="num" w:pos="2219"/>
+        </w:tabs>
+        <w:ind w:left="2219" w:hanging="360"/>
+      </w:pPr>
+      <w:rPr>
+        <w:rFonts w:ascii="OpenSymbol" w:hAnsi="OpenSymbol" w:cs="OpenSymbol" w:hint="default"/>
+      </w:rPr>
+    </w:lvl>
+    <w:lvl w:ilvl="6">
+      <w:start w:val="1"/>
+      <w:numFmt w:val="bullet"/>
+      <w:lvlText w:val=""/>
+      <w:lvlJc w:val="left"/>
+      <w:pPr>
+        <w:tabs>
+          <w:tab w:val="num" w:pos="2579"/>
+        </w:tabs>
+        <w:ind w:left="2579" w:hanging="360"/>
+      </w:pPr>
+      <w:rPr>
+        <w:rFonts w:ascii="Symbol" w:hAnsi="Symbol" w:cs="OpenSymbol" w:hint="default"/>
+      </w:rPr>
+    </w:lvl>
+    <w:lvl w:ilvl="7">
+      <w:start w:val="1"/>
+      <w:numFmt w:val="bullet"/>
+      <w:lvlText w:val="◦"/>
+      <w:lvlJc w:val="left"/>
+      <w:pPr>
+        <w:tabs>
+          <w:tab w:val="num" w:pos="2939"/>
+        </w:tabs>
+        <w:ind w:left="2939" w:hanging="360"/>
+      </w:pPr>
+      <w:rPr>
+        <w:rFonts w:ascii="OpenSymbol" w:hAnsi="OpenSymbol" w:cs="OpenSymbol" w:hint="default"/>
+      </w:rPr>
+    </w:lvl>
+    <w:lvl w:ilvl="8">
+      <w:start w:val="1"/>
+      <w:numFmt w:val="bullet"/>
+      <w:lvlText w:val="▪"/>
+      <w:lvlJc w:val="left"/>
+      <w:pPr>
+        <w:tabs>
+          <w:tab w:val="num" w:pos="3299"/>
+        </w:tabs>
+        <w:ind w:left="3299" w:hanging="360"/>
+      </w:pPr>
+      <w:rPr>
+        <w:rFonts w:ascii="OpenSymbol" w:hAnsi="OpenSymbol" w:cs="OpenSymbol" w:hint="default"/>
+      </w:rPr>
+    </w:lvl>
+  </w:abstractNum>
+  <w:abstractNum w:abstractNumId="4" w15:restartNumberingAfterBreak="0">
     <w:nsid w:val="6FAB3A5B"/>
     <w:multiLevelType w:val="multilevel"/>
     <w:tmpl w:val="C35643F8"/>
@@ -7671,7 +7690,7 @@
       </w:pPr>
     </w:lvl>
   </w:abstractNum>
-  <w:abstractNum w:abstractNumId="4" w15:restartNumberingAfterBreak="0">
+  <w:abstractNum w:abstractNumId="5" w15:restartNumberingAfterBreak="0">
     <w:nsid w:val="768D5532"/>
     <w:multiLevelType w:val="multilevel"/>
     <w:tmpl w:val="6E0C5F26"/>
@@ -7784,7 +7803,7 @@
       </w:pPr>
     </w:lvl>
   </w:abstractNum>
-  <w:abstractNum w:abstractNumId="5" w15:restartNumberingAfterBreak="0">
+  <w:abstractNum w:abstractNumId="6" w15:restartNumberingAfterBreak="0">
     <w:nsid w:val="78077CD8"/>
     <w:multiLevelType w:val="multilevel"/>
     <w:tmpl w:val="9CFCF052"/>
@@ -7897,7 +7916,7 @@
       </w:pPr>
     </w:lvl>
   </w:abstractNum>
-  <w:abstractNum w:abstractNumId="6" w15:restartNumberingAfterBreak="0">
+  <w:abstractNum w:abstractNumId="7" w15:restartNumberingAfterBreak="0">
     <w:nsid w:val="7D7412B7"/>
     <w:multiLevelType w:val="multilevel"/>
     <w:tmpl w:val="5590CE7C"/>
@@ -8011,7 +8030,7 @@
     </w:lvl>
   </w:abstractNum>
   <w:num w:numId="1">
-    <w:abstractNumId w:val="5"/>
+    <w:abstractNumId w:val="6"/>
   </w:num>
   <w:num w:numId="2">
     <w:abstractNumId w:val="0"/>
@@ -8020,16 +8039,19 @@
     <w:abstractNumId w:val="1"/>
   </w:num>
   <w:num w:numId="4">
-    <w:abstractNumId w:val="3"/>
+    <w:abstractNumId w:val="4"/>
   </w:num>
   <w:num w:numId="5">
-    <w:abstractNumId w:val="6"/>
+    <w:abstractNumId w:val="7"/>
   </w:num>
   <w:num w:numId="6">
-    <w:abstractNumId w:val="4"/>
+    <w:abstractNumId w:val="5"/>
   </w:num>
   <w:num w:numId="7">
     <w:abstractNumId w:val="2"/>
+  </w:num>
+  <w:num w:numId="8">
+    <w:abstractNumId w:val="3"/>
   </w:num>
 </w:numbering>
 </file>

</xml_diff>

<commit_message>
Changes in printed templates of licenses
refs #1691
</commit_message>
<xml_diff>
--- a/back/utentes/static/print-templates/Modelo_Concesao_SIRHA.docx
+++ b/back/utentes/static/print-templates/Modelo_Concesao_SIRHA.docx
@@ -231,6 +231,8 @@
       <w:pPr>
         <w:jc w:val="center"/>
         <w:rPr>
+          <w:sz w:val="52"/>
+          <w:szCs w:val="52"/>
           <w:lang w:val="pt-BR"/>
         </w:rPr>
       </w:pPr>
@@ -238,8 +240,8 @@
         <w:rPr>
           <w:rFonts w:ascii="Times New Roman" w:hAnsi="Times New Roman" w:cs="Times New Roman"/>
           <w:b/>
-          <w:sz w:val="58"/>
-          <w:szCs w:val="58"/>
+          <w:sz w:val="52"/>
+          <w:szCs w:val="52"/>
           <w:lang w:val="pt-BR"/>
         </w:rPr>
         <w:t>***=</w:t>
@@ -250,8 +252,8 @@
         <w:rPr>
           <w:rFonts w:ascii="Times New Roman" w:hAnsi="Times New Roman" w:cs="Times New Roman"/>
           <w:b/>
-          <w:sz w:val="58"/>
-          <w:szCs w:val="58"/>
+          <w:sz w:val="52"/>
+          <w:szCs w:val="52"/>
           <w:lang w:val="pt-BR"/>
         </w:rPr>
         <w:t>licencia.tipo</w:t>
@@ -261,8 +263,8 @@
         <w:rPr>
           <w:rFonts w:ascii="Times New Roman" w:hAnsi="Times New Roman" w:cs="Times New Roman"/>
           <w:b/>
-          <w:sz w:val="58"/>
-          <w:szCs w:val="58"/>
+          <w:sz w:val="52"/>
+          <w:szCs w:val="52"/>
           <w:lang w:val="pt-BR"/>
         </w:rPr>
         <w:t>_lic</w:t>
@@ -272,8 +274,8 @@
         <w:rPr>
           <w:rFonts w:ascii="Times New Roman" w:hAnsi="Times New Roman" w:cs="Times New Roman"/>
           <w:b/>
-          <w:sz w:val="58"/>
-          <w:szCs w:val="58"/>
+          <w:sz w:val="52"/>
+          <w:szCs w:val="52"/>
           <w:lang w:val="pt-BR"/>
         </w:rPr>
         <w:t>*** de uso e aproveitamento de Água ***=</w:t>
@@ -283,8 +285,8 @@
         <w:rPr>
           <w:rFonts w:ascii="Times New Roman" w:hAnsi="Times New Roman" w:cs="Times New Roman"/>
           <w:b/>
-          <w:sz w:val="58"/>
-          <w:szCs w:val="58"/>
+          <w:sz w:val="52"/>
+          <w:szCs w:val="52"/>
           <w:lang w:val="pt-BR"/>
         </w:rPr>
         <w:t>licencia.tipo_agua</w:t>
@@ -294,8 +296,8 @@
         <w:rPr>
           <w:rFonts w:ascii="Times New Roman" w:hAnsi="Times New Roman" w:cs="Times New Roman"/>
           <w:b/>
-          <w:sz w:val="58"/>
-          <w:szCs w:val="58"/>
+          <w:sz w:val="52"/>
+          <w:szCs w:val="52"/>
           <w:lang w:val="pt-BR"/>
         </w:rPr>
         <w:t>***</w:t>
@@ -318,6 +320,8 @@
       <w:pPr>
         <w:jc w:val="center"/>
         <w:rPr>
+          <w:sz w:val="48"/>
+          <w:szCs w:val="48"/>
           <w:lang w:val="en-GB"/>
         </w:rPr>
       </w:pPr>
@@ -326,8 +330,8 @@
           <w:rFonts w:ascii="Times New Roman" w:hAnsi="Times New Roman" w:cs="Times New Roman"/>
           <w:b/>
           <w:color w:val="244061" w:themeColor="accent1" w:themeShade="80"/>
-          <w:sz w:val="52"/>
-          <w:szCs w:val="60"/>
+          <w:sz w:val="48"/>
+          <w:szCs w:val="48"/>
           <w:lang w:val="en-GB"/>
         </w:rPr>
         <w:t>***=licencia.lic_nro***</w:t>
@@ -337,6 +341,8 @@
       <w:pPr>
         <w:jc w:val="center"/>
         <w:rPr>
+          <w:sz w:val="40"/>
+          <w:szCs w:val="40"/>
           <w:lang w:val="en-GB"/>
         </w:rPr>
       </w:pPr>
@@ -345,8 +351,8 @@
           <w:rFonts w:ascii="Times New Roman" w:hAnsi="Times New Roman" w:cs="Times New Roman"/>
           <w:b/>
           <w:color w:val="244061" w:themeColor="accent1" w:themeShade="80"/>
-          <w:sz w:val="52"/>
-          <w:szCs w:val="60"/>
+          <w:sz w:val="40"/>
+          <w:szCs w:val="40"/>
           <w:lang w:val="en-GB"/>
         </w:rPr>
         <w:t>***=</w:t>
@@ -357,8 +363,8 @@
           <w:rFonts w:ascii="Times New Roman" w:hAnsi="Times New Roman" w:cs="Times New Roman"/>
           <w:b/>
           <w:color w:val="244061" w:themeColor="accent1" w:themeShade="80"/>
-          <w:sz w:val="52"/>
-          <w:szCs w:val="60"/>
+          <w:sz w:val="40"/>
+          <w:szCs w:val="40"/>
           <w:lang w:val="en-GB"/>
         </w:rPr>
         <w:t>exp_name</w:t>
@@ -369,8 +375,8 @@
           <w:rFonts w:ascii="Times New Roman" w:hAnsi="Times New Roman" w:cs="Times New Roman"/>
           <w:b/>
           <w:color w:val="244061" w:themeColor="accent1" w:themeShade="80"/>
-          <w:sz w:val="52"/>
-          <w:szCs w:val="60"/>
+          <w:sz w:val="40"/>
+          <w:szCs w:val="40"/>
           <w:lang w:val="en-GB"/>
         </w:rPr>
         <w:t>*</w:t>
@@ -382,12 +388,14 @@
           <w:rFonts w:ascii="Times New Roman" w:hAnsi="Times New Roman" w:cs="Times New Roman"/>
           <w:b/>
           <w:color w:val="244061" w:themeColor="accent1" w:themeShade="80"/>
-          <w:sz w:val="52"/>
-          <w:szCs w:val="60"/>
+          <w:sz w:val="40"/>
+          <w:szCs w:val="40"/>
           <w:lang w:val="en-GB"/>
         </w:rPr>
         <w:t>**</w:t>
       </w:r>
+      <w:bookmarkStart w:id="2" w:name="_GoBack"/>
+      <w:bookmarkEnd w:id="2"/>
     </w:p>
     <w:p>
       <w:pPr>
@@ -3312,16 +3320,7 @@
           <w:rFonts w:cs="Times New Roman"/>
           <w:lang w:val="pt-BR"/>
         </w:rPr>
-        <w:t>4    OBSE</w:t>
-      </w:r>
-      <w:bookmarkStart w:id="2" w:name="_GoBack"/>
-      <w:bookmarkEnd w:id="2"/>
-      <w:r>
-        <w:rPr>
-          <w:rFonts w:cs="Times New Roman"/>
-          <w:lang w:val="pt-BR"/>
-        </w:rPr>
-        <w:t>RVAÇÕES:</w:t>
+        <w:t>4    OBSERVAÇÕES:</w:t>
       </w:r>
     </w:p>
     <w:tbl>

</xml_diff>